<commit_message>
MAJ notes_réunions - ajout des notes pour la réunion du 05/11
</commit_message>
<xml_diff>
--- a/notes_reunions.docx
+++ b/notes_reunions.docx
@@ -23,6 +23,12 @@
           <w:szCs w:val="21"/>
         </w:rPr>
         <w:tab/>
+      </w:r>
+      <w:r>
+        <w:rPr>
+          <w:sz w:val="21"/>
+          <w:szCs w:val="21"/>
+        </w:rPr>
         <w:t>Réunion présentielle</w:t>
       </w:r>
     </w:p>
@@ -274,620 +280,394 @@
           <w:szCs w:val="21"/>
         </w:rPr>
         <w:tab/>
-        <w:t>Réunion présentielle</w:t>
-      </w:r>
-    </w:p>
-    <w:p>
-      <w:pPr>
-        <w:pStyle w:val="Titre3"/>
-      </w:pPr>
-      <w:r>
-        <w:t>Préparation pour la réunion :</w:t>
-      </w:r>
-    </w:p>
-    <w:p>
-      <w:pPr>
-        <w:pStyle w:val="Paragraphedeliste"/>
-        <w:numPr>
-          <w:ilvl w:val="0"/>
-          <w:numId w:val="1"/>
-        </w:numPr>
-      </w:pPr>
-      <w:r>
-        <w:t>Pauline : diagramme de cas d’utilisation</w:t>
-      </w:r>
-    </w:p>
-    <w:p>
-      <w:pPr>
-        <w:pStyle w:val="Paragraphedeliste"/>
-        <w:numPr>
-          <w:ilvl w:val="0"/>
-          <w:numId w:val="1"/>
-        </w:numPr>
-      </w:pPr>
-      <w:r>
-        <w:t>Aie : diagramme de classe</w:t>
-      </w:r>
-    </w:p>
-    <w:p>
-      <w:pPr>
-        <w:pStyle w:val="Titre3"/>
-      </w:pPr>
-      <w:r>
-        <w:t>Résumé de réunion :</w:t>
-      </w:r>
-    </w:p>
-    <w:p>
-      <w:pPr>
-        <w:pStyle w:val="Paragraphedeliste"/>
-        <w:numPr>
-          <w:ilvl w:val="0"/>
-          <w:numId w:val="1"/>
-        </w:numPr>
-      </w:pPr>
-      <w:r>
-        <w:t>Discussion autour du diagramme de cas d’utilisation</w:t>
-      </w:r>
-    </w:p>
-    <w:p>
-      <w:pPr>
-        <w:pStyle w:val="Paragraphedeliste"/>
-        <w:numPr>
-          <w:ilvl w:val="0"/>
-          <w:numId w:val="1"/>
-        </w:numPr>
-      </w:pPr>
-      <w:r>
-        <w:t>Discussion autour de la compréhension du sujet : comment chacune se le représente et l’imagine dans la réalité</w:t>
-      </w:r>
-    </w:p>
-    <w:p>
-      <w:pPr>
-        <w:pStyle w:val="Paragraphedeliste"/>
-        <w:numPr>
-          <w:ilvl w:val="0"/>
-          <w:numId w:val="1"/>
-        </w:numPr>
-      </w:pPr>
-      <w:r>
-        <w:t>Discussion concernant la réalisation et conception concrète du projet : langage de programmation, support, porté, condition, mise en pratique</w:t>
-      </w:r>
-    </w:p>
-    <w:p>
-      <w:pPr>
-        <w:pStyle w:val="Paragraphedeliste"/>
-        <w:numPr>
-          <w:ilvl w:val="0"/>
-          <w:numId w:val="1"/>
-        </w:numPr>
-      </w:pPr>
-      <w:r>
-        <w:t xml:space="preserve">Discussion autour des </w:t>
-      </w:r>
-      <w:proofErr w:type="spellStart"/>
-      <w:r>
-        <w:t>includes</w:t>
-      </w:r>
-      <w:proofErr w:type="spellEnd"/>
-      <w:r>
-        <w:t xml:space="preserve"> / </w:t>
-      </w:r>
-      <w:proofErr w:type="spellStart"/>
-      <w:r>
-        <w:t>extends</w:t>
-      </w:r>
-      <w:proofErr w:type="spellEnd"/>
-      <w:r>
-        <w:t xml:space="preserve"> notamment sur la compréhension (à revoir avec M.)</w:t>
-      </w:r>
-    </w:p>
-    <w:p>
-      <w:pPr>
-        <w:pStyle w:val="Titre3"/>
-      </w:pPr>
-      <w:r>
-        <w:lastRenderedPageBreak/>
-        <w:t>Pour la prochaine réunion :</w:t>
-      </w:r>
-    </w:p>
-    <w:p>
-      <w:pPr>
-        <w:pStyle w:val="Paragraphedeliste"/>
-        <w:numPr>
-          <w:ilvl w:val="0"/>
-          <w:numId w:val="1"/>
-        </w:numPr>
-      </w:pPr>
-      <w:r>
-        <w:t>Finalisation de nos diagrammes respectifs</w:t>
-      </w:r>
-    </w:p>
-    <w:p>
-      <w:pPr>
-        <w:pStyle w:val="Paragraphedeliste"/>
-        <w:numPr>
-          <w:ilvl w:val="0"/>
-          <w:numId w:val="1"/>
-        </w:numPr>
-      </w:pPr>
-      <w:r>
-        <w:t>Rédaction de notre partie correspondante du rapport</w:t>
-      </w:r>
-    </w:p>
-    <w:p>
-      <w:pPr>
-        <w:pStyle w:val="Titre3"/>
-      </w:pPr>
-      <w:r>
-        <w:t>Objectif prochaine réunion :</w:t>
-      </w:r>
-    </w:p>
-    <w:p>
-      <w:pPr>
-        <w:pStyle w:val="Paragraphedeliste"/>
-        <w:numPr>
-          <w:ilvl w:val="0"/>
-          <w:numId w:val="1"/>
-        </w:numPr>
-      </w:pPr>
-      <w:r>
-        <w:t>Vérifier la cohérence de nos diagrammes respectifs et apporter les correctifs nécessaires</w:t>
-      </w:r>
-    </w:p>
-    <w:p>
-      <w:pPr>
-        <w:pStyle w:val="Paragraphedeliste"/>
-        <w:numPr>
-          <w:ilvl w:val="0"/>
-          <w:numId w:val="1"/>
-        </w:numPr>
-      </w:pPr>
-      <w:r>
-        <w:t>Révision du rapport</w:t>
-      </w:r>
-    </w:p>
-    <w:p/>
-    <w:p>
-      <w:pPr>
-        <w:pStyle w:val="Titre1"/>
-      </w:pPr>
-      <w:r>
-        <w:t>Mardi 22 octobre 2024 </w:t>
-      </w:r>
-    </w:p>
-    <w:p>
-      <w:pPr>
+      </w:r>
+      <w:r>
         <w:rPr>
           <w:sz w:val="21"/>
           <w:szCs w:val="21"/>
         </w:rPr>
-      </w:pPr>
-      <w:r>
+        <w:t>Réunion présentielle</w:t>
+      </w:r>
+    </w:p>
+    <w:p>
+      <w:pPr>
+        <w:pStyle w:val="Titre3"/>
+      </w:pPr>
+      <w:r>
+        <w:t>Préparation pour la réunion :</w:t>
+      </w:r>
+    </w:p>
+    <w:p>
+      <w:pPr>
+        <w:pStyle w:val="Paragraphedeliste"/>
+        <w:numPr>
+          <w:ilvl w:val="0"/>
+          <w:numId w:val="1"/>
+        </w:numPr>
+      </w:pPr>
+      <w:r>
+        <w:t>Pauline : diagramme de cas d’utilisation</w:t>
+      </w:r>
+    </w:p>
+    <w:p>
+      <w:pPr>
+        <w:pStyle w:val="Paragraphedeliste"/>
+        <w:numPr>
+          <w:ilvl w:val="0"/>
+          <w:numId w:val="1"/>
+        </w:numPr>
+      </w:pPr>
+      <w:r>
+        <w:t>Aie : diagramme de classe</w:t>
+      </w:r>
+    </w:p>
+    <w:p>
+      <w:pPr>
+        <w:pStyle w:val="Titre3"/>
+      </w:pPr>
+      <w:r>
+        <w:t>Résumé de réunion :</w:t>
+      </w:r>
+    </w:p>
+    <w:p>
+      <w:pPr>
+        <w:pStyle w:val="Paragraphedeliste"/>
+        <w:numPr>
+          <w:ilvl w:val="0"/>
+          <w:numId w:val="1"/>
+        </w:numPr>
+      </w:pPr>
+      <w:r>
+        <w:t>Discussion autour du diagramme de cas d’utilisation</w:t>
+      </w:r>
+    </w:p>
+    <w:p>
+      <w:pPr>
+        <w:pStyle w:val="Paragraphedeliste"/>
+        <w:numPr>
+          <w:ilvl w:val="0"/>
+          <w:numId w:val="1"/>
+        </w:numPr>
+      </w:pPr>
+      <w:r>
+        <w:t>Discussion autour de la compréhension du sujet : comment chacune se le représente et l’imagine dans la réalité</w:t>
+      </w:r>
+    </w:p>
+    <w:p>
+      <w:pPr>
+        <w:pStyle w:val="Paragraphedeliste"/>
+        <w:numPr>
+          <w:ilvl w:val="0"/>
+          <w:numId w:val="1"/>
+        </w:numPr>
+      </w:pPr>
+      <w:r>
+        <w:t>Discussion concernant la réalisation et conception concrète du projet : langage de programmation, support, porté, condition, mise en pratique</w:t>
+      </w:r>
+    </w:p>
+    <w:p>
+      <w:pPr>
+        <w:pStyle w:val="Paragraphedeliste"/>
+        <w:numPr>
+          <w:ilvl w:val="0"/>
+          <w:numId w:val="1"/>
+        </w:numPr>
+      </w:pPr>
+      <w:r>
+        <w:t xml:space="preserve">Discussion autour des </w:t>
+      </w:r>
+      <w:proofErr w:type="spellStart"/>
+      <w:r>
+        <w:t>includes</w:t>
+      </w:r>
+      <w:proofErr w:type="spellEnd"/>
+      <w:r>
+        <w:t xml:space="preserve"> / </w:t>
+      </w:r>
+      <w:proofErr w:type="spellStart"/>
+      <w:r>
+        <w:t>extends</w:t>
+      </w:r>
+      <w:proofErr w:type="spellEnd"/>
+      <w:r>
+        <w:t xml:space="preserve"> notamment sur la compréhension (à revoir avec M.)</w:t>
+      </w:r>
+    </w:p>
+    <w:p>
+      <w:pPr>
+        <w:pStyle w:val="Titre3"/>
+      </w:pPr>
+      <w:r>
+        <w:t>Pour la prochaine réunion :</w:t>
+      </w:r>
+    </w:p>
+    <w:p>
+      <w:pPr>
+        <w:pStyle w:val="Paragraphedeliste"/>
+        <w:numPr>
+          <w:ilvl w:val="0"/>
+          <w:numId w:val="1"/>
+        </w:numPr>
+      </w:pPr>
+      <w:r>
+        <w:t>Finalisation de nos diagrammes respectifs</w:t>
+      </w:r>
+    </w:p>
+    <w:p>
+      <w:pPr>
+        <w:pStyle w:val="Paragraphedeliste"/>
+        <w:numPr>
+          <w:ilvl w:val="0"/>
+          <w:numId w:val="1"/>
+        </w:numPr>
+      </w:pPr>
+      <w:r>
+        <w:t>Rédaction de notre partie correspondante du rapport</w:t>
+      </w:r>
+    </w:p>
+    <w:p>
+      <w:pPr>
+        <w:pStyle w:val="Titre3"/>
+      </w:pPr>
+      <w:r>
+        <w:t>Objectif prochaine réunion :</w:t>
+      </w:r>
+    </w:p>
+    <w:p>
+      <w:pPr>
+        <w:pStyle w:val="Paragraphedeliste"/>
+        <w:numPr>
+          <w:ilvl w:val="0"/>
+          <w:numId w:val="1"/>
+        </w:numPr>
+      </w:pPr>
+      <w:r>
+        <w:t>Vérifier la cohérence de nos diagrammes respectifs et apporter les correctifs nécessaires</w:t>
+      </w:r>
+    </w:p>
+    <w:p>
+      <w:pPr>
+        <w:pStyle w:val="Paragraphedeliste"/>
+        <w:numPr>
+          <w:ilvl w:val="0"/>
+          <w:numId w:val="1"/>
+        </w:numPr>
+      </w:pPr>
+      <w:r>
+        <w:t>Révision du rapport</w:t>
+      </w:r>
+    </w:p>
+    <w:p/>
+    <w:p>
+      <w:pPr>
+        <w:pStyle w:val="Titre1"/>
+      </w:pPr>
+      <w:r>
+        <w:t>Mardi 22 octobre 2024 </w:t>
+      </w:r>
+    </w:p>
+    <w:p>
+      <w:pPr>
         <w:rPr>
           <w:sz w:val="21"/>
           <w:szCs w:val="21"/>
         </w:rPr>
-        <w:tab/>
-        <w:t>Réunion présentielle</w:t>
-      </w:r>
-    </w:p>
-    <w:p>
-      <w:pPr>
-        <w:pStyle w:val="Titre3"/>
-      </w:pPr>
-      <w:r>
-        <w:t>Préparation pour la réunion :</w:t>
-      </w:r>
-    </w:p>
-    <w:p>
-      <w:pPr>
-        <w:pStyle w:val="Paragraphedeliste"/>
-        <w:numPr>
-          <w:ilvl w:val="0"/>
-          <w:numId w:val="1"/>
-        </w:numPr>
-      </w:pPr>
-      <w:r>
-        <w:t>Pauline &amp; Aie : diagramme de classe</w:t>
-      </w:r>
-    </w:p>
-    <w:p>
-      <w:pPr>
-        <w:pStyle w:val="Paragraphedeliste"/>
-        <w:numPr>
-          <w:ilvl w:val="0"/>
-          <w:numId w:val="1"/>
-        </w:numPr>
-      </w:pPr>
-      <w:r>
-        <w:t>Mary Ann : diagramme de séquence</w:t>
-      </w:r>
-    </w:p>
-    <w:p>
-      <w:pPr>
-        <w:pStyle w:val="Titre3"/>
-      </w:pPr>
-      <w:r>
-        <w:t>Résumé de réunion :</w:t>
-      </w:r>
-    </w:p>
-    <w:p>
-      <w:pPr>
-        <w:pStyle w:val="Paragraphedeliste"/>
-        <w:numPr>
-          <w:ilvl w:val="0"/>
-          <w:numId w:val="1"/>
-        </w:numPr>
-      </w:pPr>
-      <w:r>
-        <w:t>Discussion autour du diagramme de classe</w:t>
-      </w:r>
-    </w:p>
-    <w:p>
-      <w:pPr>
-        <w:pStyle w:val="Paragraphedeliste"/>
-        <w:numPr>
-          <w:ilvl w:val="0"/>
-          <w:numId w:val="1"/>
-        </w:numPr>
-      </w:pPr>
-      <w:r>
-        <w:t>Revu des méthodes, de la syntaxes et mise en forme du diagramme de classe</w:t>
-      </w:r>
-    </w:p>
-    <w:p>
-      <w:pPr>
-        <w:pStyle w:val="Paragraphedeliste"/>
-        <w:numPr>
-          <w:ilvl w:val="0"/>
-          <w:numId w:val="1"/>
-        </w:numPr>
-      </w:pPr>
-      <w:r>
-        <w:t>Revu du fonctionnement général du diagramme de classe</w:t>
-      </w:r>
-    </w:p>
-    <w:p>
-      <w:pPr>
-        <w:pStyle w:val="Paragraphedeliste"/>
-        <w:numPr>
-          <w:ilvl w:val="0"/>
-          <w:numId w:val="1"/>
-        </w:numPr>
-      </w:pPr>
-      <w:r>
-        <w:t>Mise en relation entre diagramme de classe et diagramme de séquence</w:t>
-      </w:r>
-    </w:p>
-    <w:p>
-      <w:pPr>
-        <w:pStyle w:val="Titre3"/>
-      </w:pPr>
-      <w:r>
-        <w:t>Pour la prochaine réunion :</w:t>
-      </w:r>
-    </w:p>
-    <w:p>
-      <w:pPr>
-        <w:pStyle w:val="Paragraphedeliste"/>
-        <w:numPr>
-          <w:ilvl w:val="0"/>
-          <w:numId w:val="1"/>
-        </w:numPr>
-      </w:pPr>
-      <w:r>
-        <w:t>Diagramme d’activité</w:t>
-      </w:r>
-    </w:p>
-    <w:p>
-      <w:pPr>
-        <w:pStyle w:val="Paragraphedeliste"/>
-        <w:numPr>
-          <w:ilvl w:val="0"/>
-          <w:numId w:val="1"/>
-        </w:numPr>
-      </w:pPr>
-      <w:r>
-        <w:t>Commencer rapport de projet (chacune son diagramme)</w:t>
-      </w:r>
-    </w:p>
-    <w:p>
-      <w:pPr>
-        <w:pStyle w:val="Titre3"/>
-      </w:pPr>
-      <w:r>
-        <w:t>Objectif prochaine réunion :</w:t>
-      </w:r>
-    </w:p>
-    <w:p>
-      <w:pPr>
-        <w:pStyle w:val="Paragraphedeliste"/>
-        <w:numPr>
-          <w:ilvl w:val="0"/>
-          <w:numId w:val="1"/>
-        </w:numPr>
-      </w:pPr>
-      <w:r>
-        <w:t>Finir diagramme d’activité</w:t>
-      </w:r>
-    </w:p>
-    <w:p>
-      <w:pPr>
-        <w:pStyle w:val="Paragraphedeliste"/>
-        <w:numPr>
-          <w:ilvl w:val="0"/>
-          <w:numId w:val="1"/>
-        </w:numPr>
-      </w:pPr>
-      <w:r>
-        <w:t>Vérifier diagramme de séquences</w:t>
-      </w:r>
-    </w:p>
-    <w:p/>
-    <w:p>
-      <w:pPr>
-        <w:pStyle w:val="Titre1"/>
-      </w:pPr>
-      <w:r>
-        <w:t>Vendredi 25 octobre 2024 </w:t>
-      </w:r>
-    </w:p>
-    <w:p>
-      <w:pPr>
+      </w:pPr>
+      <w:r>
         <w:rPr>
           <w:sz w:val="21"/>
           <w:szCs w:val="21"/>
         </w:rPr>
-      </w:pPr>
+        <w:tab/>
+      </w:r>
       <w:r>
         <w:rPr>
           <w:sz w:val="21"/>
           <w:szCs w:val="21"/>
         </w:rPr>
-        <w:tab/>
         <w:t>Réunion présentielle</w:t>
       </w:r>
-      <w:r>
+    </w:p>
+    <w:p>
+      <w:pPr>
+        <w:pStyle w:val="Titre3"/>
+      </w:pPr>
+      <w:r>
+        <w:t>Préparation pour la réunion :</w:t>
+      </w:r>
+    </w:p>
+    <w:p>
+      <w:pPr>
+        <w:pStyle w:val="Paragraphedeliste"/>
+        <w:numPr>
+          <w:ilvl w:val="0"/>
+          <w:numId w:val="1"/>
+        </w:numPr>
+      </w:pPr>
+      <w:r>
+        <w:t>Pauline &amp; Aie : diagramme de classe</w:t>
+      </w:r>
+    </w:p>
+    <w:p>
+      <w:pPr>
+        <w:pStyle w:val="Paragraphedeliste"/>
+        <w:numPr>
+          <w:ilvl w:val="0"/>
+          <w:numId w:val="1"/>
+        </w:numPr>
+      </w:pPr>
+      <w:r>
+        <w:t>Mary Ann : diagramme de séquence</w:t>
+      </w:r>
+    </w:p>
+    <w:p>
+      <w:pPr>
+        <w:pStyle w:val="Titre3"/>
+      </w:pPr>
+      <w:r>
+        <w:t>Résumé de réunion :</w:t>
+      </w:r>
+    </w:p>
+    <w:p>
+      <w:pPr>
+        <w:pStyle w:val="Paragraphedeliste"/>
+        <w:numPr>
+          <w:ilvl w:val="0"/>
+          <w:numId w:val="1"/>
+        </w:numPr>
+      </w:pPr>
+      <w:r>
+        <w:t>Discussion autour du diagramme de classe</w:t>
+      </w:r>
+    </w:p>
+    <w:p>
+      <w:pPr>
+        <w:pStyle w:val="Paragraphedeliste"/>
+        <w:numPr>
+          <w:ilvl w:val="0"/>
+          <w:numId w:val="1"/>
+        </w:numPr>
+      </w:pPr>
+      <w:r>
+        <w:t>Revu des méthodes, de la syntaxes et mise en forme du diagramme de classe</w:t>
+      </w:r>
+    </w:p>
+    <w:p>
+      <w:pPr>
+        <w:pStyle w:val="Paragraphedeliste"/>
+        <w:numPr>
+          <w:ilvl w:val="0"/>
+          <w:numId w:val="1"/>
+        </w:numPr>
+      </w:pPr>
+      <w:r>
+        <w:t>Revu du fonctionnement général du diagramme de classe</w:t>
+      </w:r>
+    </w:p>
+    <w:p>
+      <w:pPr>
+        <w:pStyle w:val="Paragraphedeliste"/>
+        <w:numPr>
+          <w:ilvl w:val="0"/>
+          <w:numId w:val="1"/>
+        </w:numPr>
+      </w:pPr>
+      <w:r>
+        <w:t>Mise en relation entre diagramme de classe et diagramme de séquence</w:t>
+      </w:r>
+    </w:p>
+    <w:p>
+      <w:pPr>
+        <w:pStyle w:val="Titre3"/>
+      </w:pPr>
+      <w:r>
+        <w:t>Pour la prochaine réunion :</w:t>
+      </w:r>
+    </w:p>
+    <w:p>
+      <w:pPr>
+        <w:pStyle w:val="Paragraphedeliste"/>
+        <w:numPr>
+          <w:ilvl w:val="0"/>
+          <w:numId w:val="1"/>
+        </w:numPr>
+      </w:pPr>
+      <w:r>
+        <w:t>Diagramme d’activité</w:t>
+      </w:r>
+    </w:p>
+    <w:p>
+      <w:pPr>
+        <w:pStyle w:val="Paragraphedeliste"/>
+        <w:numPr>
+          <w:ilvl w:val="0"/>
+          <w:numId w:val="1"/>
+        </w:numPr>
+      </w:pPr>
+      <w:r>
+        <w:t>Commencer rapport de projet (chacune son diagramme)</w:t>
+      </w:r>
+    </w:p>
+    <w:p>
+      <w:pPr>
+        <w:pStyle w:val="Titre3"/>
+      </w:pPr>
+      <w:r>
+        <w:t>Objectif prochaine réunion :</w:t>
+      </w:r>
+    </w:p>
+    <w:p>
+      <w:pPr>
+        <w:pStyle w:val="Paragraphedeliste"/>
+        <w:numPr>
+          <w:ilvl w:val="0"/>
+          <w:numId w:val="1"/>
+        </w:numPr>
+      </w:pPr>
+      <w:r>
+        <w:t>Finir diagramme d’activité</w:t>
+      </w:r>
+    </w:p>
+    <w:p>
+      <w:pPr>
+        <w:pStyle w:val="Paragraphedeliste"/>
+        <w:numPr>
+          <w:ilvl w:val="0"/>
+          <w:numId w:val="1"/>
+        </w:numPr>
+      </w:pPr>
+      <w:r>
+        <w:t>Vérifier diagramme de séquences</w:t>
+      </w:r>
+    </w:p>
+    <w:p/>
+    <w:p>
+      <w:pPr>
+        <w:pStyle w:val="Titre1"/>
+      </w:pPr>
+      <w:r>
+        <w:t>Vendredi 25 octobre 2024 </w:t>
+      </w:r>
+    </w:p>
+    <w:p>
+      <w:pPr>
         <w:rPr>
           <w:sz w:val="21"/>
           <w:szCs w:val="21"/>
         </w:rPr>
-        <w:t xml:space="preserve"> (Abs : Aie)</w:t>
-      </w:r>
-    </w:p>
-    <w:p>
-      <w:pPr>
-        <w:pStyle w:val="Titre3"/>
-      </w:pPr>
-      <w:r>
-        <w:t>Préparation pour la réunion :</w:t>
-      </w:r>
-    </w:p>
-    <w:p>
-      <w:pPr>
-        <w:pStyle w:val="Paragraphedeliste"/>
-        <w:numPr>
-          <w:ilvl w:val="0"/>
-          <w:numId w:val="1"/>
-        </w:numPr>
-      </w:pPr>
-      <w:r>
-        <w:t>Pauline &amp; Mary Ann : diagramme d’activité</w:t>
-      </w:r>
-    </w:p>
-    <w:p>
-      <w:pPr>
-        <w:pStyle w:val="Paragraphedeliste"/>
-        <w:numPr>
-          <w:ilvl w:val="0"/>
-          <w:numId w:val="1"/>
-        </w:numPr>
-      </w:pPr>
-      <w:r>
-        <w:t>Mary Ann : diagramme de séquence</w:t>
-      </w:r>
-    </w:p>
-    <w:p>
-      <w:pPr>
-        <w:pStyle w:val="Paragraphedeliste"/>
-        <w:numPr>
-          <w:ilvl w:val="0"/>
-          <w:numId w:val="1"/>
-        </w:numPr>
-      </w:pPr>
-      <w:r>
-        <w:t>Pauline : mise en page rapport + partie diagramme de cas d’utilisation</w:t>
-      </w:r>
-    </w:p>
-    <w:p>
-      <w:pPr>
-        <w:pStyle w:val="Titre3"/>
-      </w:pPr>
-      <w:r>
-        <w:lastRenderedPageBreak/>
-        <w:t>Résumé de réunion :</w:t>
-      </w:r>
-    </w:p>
-    <w:p>
-      <w:pPr>
-        <w:pStyle w:val="Paragraphedeliste"/>
-        <w:numPr>
-          <w:ilvl w:val="0"/>
-          <w:numId w:val="1"/>
-        </w:numPr>
-      </w:pPr>
-      <w:r>
-        <w:t>Discussion autour du diagramme d’activité</w:t>
-      </w:r>
-    </w:p>
-    <w:p>
-      <w:pPr>
-        <w:pStyle w:val="Paragraphedeliste"/>
-        <w:numPr>
-          <w:ilvl w:val="0"/>
-          <w:numId w:val="1"/>
-        </w:numPr>
-      </w:pPr>
-      <w:r>
-        <w:t>Discussion autour des différents cas des diagrammes de séquences</w:t>
-      </w:r>
-    </w:p>
-    <w:p>
-      <w:pPr>
-        <w:pStyle w:val="Paragraphedeliste"/>
-        <w:numPr>
-          <w:ilvl w:val="0"/>
-          <w:numId w:val="1"/>
-        </w:numPr>
-      </w:pPr>
-      <w:r>
-        <w:t>Revu des méthodes du diagramme de classe</w:t>
-      </w:r>
-    </w:p>
-    <w:p>
-      <w:pPr>
-        <w:pStyle w:val="Paragraphedeliste"/>
-        <w:numPr>
-          <w:ilvl w:val="0"/>
-          <w:numId w:val="1"/>
-        </w:numPr>
-      </w:pPr>
-      <w:r>
-        <w:t>Mise en relation entre diagramme de classe et diagramme d’activité</w:t>
-      </w:r>
-    </w:p>
-    <w:p>
-      <w:pPr>
-        <w:pStyle w:val="Paragraphedeliste"/>
-        <w:numPr>
-          <w:ilvl w:val="0"/>
-          <w:numId w:val="1"/>
-        </w:numPr>
-      </w:pPr>
-    </w:p>
-    <w:p>
-      <w:pPr>
-        <w:pStyle w:val="Titre3"/>
-      </w:pPr>
-      <w:r>
-        <w:t>Pour la prochaine réunion :</w:t>
-      </w:r>
-    </w:p>
-    <w:p>
-      <w:pPr>
-        <w:pStyle w:val="Paragraphedeliste"/>
-        <w:numPr>
-          <w:ilvl w:val="0"/>
-          <w:numId w:val="1"/>
-        </w:numPr>
-      </w:pPr>
-      <w:r>
-        <w:t>Diagramme de cas d’utilisation à remettre à jour (Pauline)</w:t>
-      </w:r>
-    </w:p>
-    <w:p>
-      <w:pPr>
-        <w:pStyle w:val="Paragraphedeliste"/>
-        <w:numPr>
-          <w:ilvl w:val="0"/>
-          <w:numId w:val="1"/>
-        </w:numPr>
-      </w:pPr>
-      <w:r>
-        <w:t>Avancer rapport de projet (chacune son diagramme)</w:t>
-      </w:r>
-    </w:p>
-    <w:p>
-      <w:pPr>
-        <w:pStyle w:val="Paragraphedeliste"/>
-        <w:numPr>
-          <w:ilvl w:val="0"/>
-          <w:numId w:val="1"/>
-        </w:numPr>
-      </w:pPr>
-      <w:r>
-        <w:t>Diagramme de séquence (Mary Ann)</w:t>
-      </w:r>
-    </w:p>
-    <w:p>
-      <w:pPr>
-        <w:pStyle w:val="Titre3"/>
-      </w:pPr>
-      <w:r>
-        <w:t>Objectif prochaine réunion :</w:t>
-      </w:r>
-    </w:p>
-    <w:p>
-      <w:pPr>
-        <w:pStyle w:val="Paragraphedeliste"/>
-        <w:numPr>
-          <w:ilvl w:val="0"/>
-          <w:numId w:val="1"/>
-        </w:numPr>
-      </w:pPr>
-      <w:r>
-        <w:t>Revoir avec Aie le diagramme d’activité + debrief de la dernière réunion</w:t>
-      </w:r>
-    </w:p>
-    <w:p>
-      <w:pPr>
-        <w:pStyle w:val="Paragraphedeliste"/>
-        <w:numPr>
-          <w:ilvl w:val="0"/>
-          <w:numId w:val="1"/>
-        </w:numPr>
-      </w:pPr>
-      <w:r>
-        <w:t>Vérifier diagramme de séquences, de classe et de cas d’utilisation</w:t>
-      </w:r>
-    </w:p>
-    <w:p>
-      <w:pPr>
-        <w:pStyle w:val="Paragraphedeliste"/>
-        <w:numPr>
-          <w:ilvl w:val="0"/>
-          <w:numId w:val="1"/>
-        </w:numPr>
-      </w:pPr>
-      <w:r>
-        <w:t>Aborder la question de la programmation</w:t>
-      </w:r>
-    </w:p>
-    <w:p>
-      <w:pPr>
-        <w:pStyle w:val="Paragraphedeliste"/>
-      </w:pPr>
-    </w:p>
-    <w:p>
-      <w:pPr>
-        <w:pStyle w:val="Titre1"/>
-      </w:pPr>
-      <w:r>
-        <w:t>Mardi</w:t>
-      </w:r>
-      <w:r>
-        <w:t xml:space="preserve"> 2</w:t>
-      </w:r>
-      <w:r>
-        <w:t>9</w:t>
-      </w:r>
-      <w:r>
-        <w:t xml:space="preserve"> octobre 2024 </w:t>
-      </w:r>
-    </w:p>
-    <w:p>
-      <w:pPr>
+      </w:pPr>
+      <w:r>
         <w:rPr>
           <w:sz w:val="21"/>
           <w:szCs w:val="21"/>
         </w:rPr>
-      </w:pPr>
+        <w:tab/>
+      </w:r>
       <w:r>
         <w:rPr>
           <w:sz w:val="21"/>
           <w:szCs w:val="21"/>
         </w:rPr>
-        <w:tab/>
         <w:t>Réunion présentielle</w:t>
       </w:r>
       <w:r>
@@ -895,20 +675,268 @@
           <w:sz w:val="21"/>
           <w:szCs w:val="21"/>
         </w:rPr>
-        <w:t xml:space="preserve"> (Abs : </w:t>
-      </w:r>
-      <w:r>
+        <w:t xml:space="preserve"> (Abs : Aie)</w:t>
+      </w:r>
+    </w:p>
+    <w:p>
+      <w:pPr>
+        <w:pStyle w:val="Titre3"/>
+      </w:pPr>
+      <w:r>
+        <w:t>Préparation pour la réunion :</w:t>
+      </w:r>
+    </w:p>
+    <w:p>
+      <w:pPr>
+        <w:pStyle w:val="Paragraphedeliste"/>
+        <w:numPr>
+          <w:ilvl w:val="0"/>
+          <w:numId w:val="1"/>
+        </w:numPr>
+      </w:pPr>
+      <w:r>
+        <w:t>Pauline &amp; Mary Ann : diagramme d’activité</w:t>
+      </w:r>
+    </w:p>
+    <w:p>
+      <w:pPr>
+        <w:pStyle w:val="Paragraphedeliste"/>
+        <w:numPr>
+          <w:ilvl w:val="0"/>
+          <w:numId w:val="1"/>
+        </w:numPr>
+      </w:pPr>
+      <w:r>
+        <w:t>Mary Ann : diagramme de séquence</w:t>
+      </w:r>
+    </w:p>
+    <w:p>
+      <w:pPr>
+        <w:pStyle w:val="Paragraphedeliste"/>
+        <w:numPr>
+          <w:ilvl w:val="0"/>
+          <w:numId w:val="1"/>
+        </w:numPr>
+      </w:pPr>
+      <w:r>
+        <w:t>Pauline : mise en page rapport + partie diagramme de cas d’utilisation</w:t>
+      </w:r>
+    </w:p>
+    <w:p>
+      <w:pPr>
+        <w:pStyle w:val="Titre3"/>
+      </w:pPr>
+      <w:r>
+        <w:t>Résumé de réunion :</w:t>
+      </w:r>
+    </w:p>
+    <w:p>
+      <w:pPr>
+        <w:pStyle w:val="Paragraphedeliste"/>
+        <w:numPr>
+          <w:ilvl w:val="0"/>
+          <w:numId w:val="1"/>
+        </w:numPr>
+      </w:pPr>
+      <w:r>
+        <w:t>Discussion autour du diagramme d’activité</w:t>
+      </w:r>
+    </w:p>
+    <w:p>
+      <w:pPr>
+        <w:pStyle w:val="Paragraphedeliste"/>
+        <w:numPr>
+          <w:ilvl w:val="0"/>
+          <w:numId w:val="1"/>
+        </w:numPr>
+      </w:pPr>
+      <w:r>
+        <w:t>Discussion autour des différents cas des diagrammes de séquences</w:t>
+      </w:r>
+    </w:p>
+    <w:p>
+      <w:pPr>
+        <w:pStyle w:val="Paragraphedeliste"/>
+        <w:numPr>
+          <w:ilvl w:val="0"/>
+          <w:numId w:val="1"/>
+        </w:numPr>
+      </w:pPr>
+      <w:r>
+        <w:t>Revu des méthodes du diagramme de classe</w:t>
+      </w:r>
+    </w:p>
+    <w:p>
+      <w:pPr>
+        <w:pStyle w:val="Paragraphedeliste"/>
+        <w:numPr>
+          <w:ilvl w:val="0"/>
+          <w:numId w:val="1"/>
+        </w:numPr>
+      </w:pPr>
+      <w:r>
+        <w:t>Mise en relation entre diagramme de classe et diagramme d’activité</w:t>
+      </w:r>
+    </w:p>
+    <w:p>
+      <w:pPr>
+        <w:pStyle w:val="Paragraphedeliste"/>
+        <w:numPr>
+          <w:ilvl w:val="0"/>
+          <w:numId w:val="1"/>
+        </w:numPr>
+      </w:pPr>
+    </w:p>
+    <w:p>
+      <w:pPr>
+        <w:pStyle w:val="Titre3"/>
+      </w:pPr>
+      <w:r>
+        <w:t>Pour la prochaine réunion :</w:t>
+      </w:r>
+    </w:p>
+    <w:p>
+      <w:pPr>
+        <w:pStyle w:val="Paragraphedeliste"/>
+        <w:numPr>
+          <w:ilvl w:val="0"/>
+          <w:numId w:val="1"/>
+        </w:numPr>
+      </w:pPr>
+      <w:r>
+        <w:t>Diagramme de cas d’utilisation à remettre à jour (Pauline)</w:t>
+      </w:r>
+    </w:p>
+    <w:p>
+      <w:pPr>
+        <w:pStyle w:val="Paragraphedeliste"/>
+        <w:numPr>
+          <w:ilvl w:val="0"/>
+          <w:numId w:val="1"/>
+        </w:numPr>
+      </w:pPr>
+      <w:r>
+        <w:t>Avancer rapport de projet (chacune son diagramme)</w:t>
+      </w:r>
+    </w:p>
+    <w:p>
+      <w:pPr>
+        <w:pStyle w:val="Paragraphedeliste"/>
+        <w:numPr>
+          <w:ilvl w:val="0"/>
+          <w:numId w:val="1"/>
+        </w:numPr>
+      </w:pPr>
+      <w:r>
+        <w:t>Diagramme de séquence (Mary Ann)</w:t>
+      </w:r>
+    </w:p>
+    <w:p>
+      <w:pPr>
+        <w:pStyle w:val="Titre3"/>
+      </w:pPr>
+      <w:r>
+        <w:t>Objectif prochaine réunion :</w:t>
+      </w:r>
+    </w:p>
+    <w:p>
+      <w:pPr>
+        <w:pStyle w:val="Paragraphedeliste"/>
+        <w:numPr>
+          <w:ilvl w:val="0"/>
+          <w:numId w:val="1"/>
+        </w:numPr>
+      </w:pPr>
+      <w:r>
+        <w:t>Revoir avec Aie le diagramme d’activité + debrief de la dernière réunion</w:t>
+      </w:r>
+    </w:p>
+    <w:p>
+      <w:pPr>
+        <w:pStyle w:val="Paragraphedeliste"/>
+        <w:numPr>
+          <w:ilvl w:val="0"/>
+          <w:numId w:val="1"/>
+        </w:numPr>
+      </w:pPr>
+      <w:r>
+        <w:t>Vérifier diagramme de séquences, de classe et de cas d’utilisation</w:t>
+      </w:r>
+    </w:p>
+    <w:p>
+      <w:pPr>
+        <w:pStyle w:val="Paragraphedeliste"/>
+        <w:numPr>
+          <w:ilvl w:val="0"/>
+          <w:numId w:val="1"/>
+        </w:numPr>
+      </w:pPr>
+      <w:r>
+        <w:t>Aborder la question de la programmation</w:t>
+      </w:r>
+    </w:p>
+    <w:p>
+      <w:pPr>
+        <w:pStyle w:val="Paragraphedeliste"/>
+      </w:pPr>
+    </w:p>
+    <w:p>
+      <w:pPr>
+        <w:pStyle w:val="Titre1"/>
+      </w:pPr>
+      <w:r>
+        <w:t>Mardi</w:t>
+      </w:r>
+      <w:r>
+        <w:t xml:space="preserve"> 2</w:t>
+      </w:r>
+      <w:r>
+        <w:t>9</w:t>
+      </w:r>
+      <w:r>
+        <w:t xml:space="preserve"> octobre 2024 </w:t>
+      </w:r>
+    </w:p>
+    <w:p>
+      <w:pPr>
         <w:rPr>
           <w:sz w:val="21"/>
           <w:szCs w:val="21"/>
         </w:rPr>
-        <w:t>Mary Ann</w:t>
-      </w:r>
+      </w:pPr>
       <w:r>
         <w:rPr>
           <w:sz w:val="21"/>
           <w:szCs w:val="21"/>
         </w:rPr>
+        <w:tab/>
+      </w:r>
+      <w:r>
+        <w:rPr>
+          <w:sz w:val="21"/>
+          <w:szCs w:val="21"/>
+        </w:rPr>
+        <w:t>Réunion présentielle</w:t>
+      </w:r>
+      <w:r>
+        <w:rPr>
+          <w:sz w:val="21"/>
+          <w:szCs w:val="21"/>
+        </w:rPr>
+        <w:t xml:space="preserve"> (Abs : </w:t>
+      </w:r>
+      <w:r>
+        <w:rPr>
+          <w:sz w:val="21"/>
+          <w:szCs w:val="21"/>
+        </w:rPr>
+        <w:t>Mary Ann</w:t>
+      </w:r>
+      <w:r>
+        <w:rPr>
+          <w:sz w:val="21"/>
+          <w:szCs w:val="21"/>
+        </w:rPr>
         <w:t>)</w:t>
       </w:r>
     </w:p>
@@ -995,31 +1023,27 @@
           <w:ilvl w:val="0"/>
           <w:numId w:val="1"/>
         </w:numPr>
-      </w:pPr>
-      <w:r>
+        <w:rPr/>
+      </w:pPr>
+      <w:r>
+        <w:rPr/>
         <w:t>Mise en relation entre diagramme de classe</w:t>
       </w:r>
       <w:r>
+        <w:rPr/>
         <w:t>,</w:t>
       </w:r>
       <w:r>
+        <w:rPr/>
         <w:t xml:space="preserve"> diagramme d’activité</w:t>
       </w:r>
       <w:r>
+        <w:rPr/>
         <w:t xml:space="preserve"> et diagramme de cas d’utilisation</w:t>
       </w:r>
     </w:p>
     <w:p>
       <w:pPr>
-        <w:pStyle w:val="Paragraphedeliste"/>
-        <w:numPr>
-          <w:ilvl w:val="0"/>
-          <w:numId w:val="1"/>
-        </w:numPr>
-      </w:pPr>
-    </w:p>
-    <w:p>
-      <w:pPr>
         <w:pStyle w:val="Titre3"/>
       </w:pPr>
       <w:r>
@@ -1055,7 +1079,6 @@
         <w:pStyle w:val="Titre3"/>
       </w:pPr>
       <w:r>
-        <w:lastRenderedPageBreak/>
         <w:t>Objectif prochaine réunion :</w:t>
       </w:r>
     </w:p>
@@ -1112,9 +1135,289 @@
         <w:pStyle w:val="Paragraphedeliste"/>
       </w:pPr>
     </w:p>
-    <w:p/>
+    <w:p>
+      <w:pPr>
+        <w:pStyle w:val="Titre1"/>
+      </w:pPr>
+      <w:r>
+        <w:rPr/>
+        <w:t>Mardi 05 novembre 2024 </w:t>
+      </w:r>
+    </w:p>
+    <w:p>
+      <w:pPr>
+        <w:ind w:firstLine="708"/>
+        <w:rPr>
+          <w:sz w:val="21"/>
+          <w:szCs w:val="21"/>
+        </w:rPr>
+      </w:pPr>
+      <w:r>
+        <w:rPr>
+          <w:sz w:val="21"/>
+          <w:szCs w:val="21"/>
+        </w:rPr>
+        <w:t>Réunion présentielle</w:t>
+      </w:r>
+    </w:p>
+    <w:p w14:noSpellErr="1">
+      <w:pPr>
+        <w:pStyle w:val="Titre3"/>
+      </w:pPr>
+      <w:r>
+        <w:rPr/>
+        <w:t>Préparation pour la réunion :</w:t>
+      </w:r>
+    </w:p>
+    <w:p>
+      <w:pPr>
+        <w:pStyle w:val="Paragraphedeliste"/>
+        <w:numPr>
+          <w:ilvl w:val="0"/>
+          <w:numId w:val="1"/>
+        </w:numPr>
+        <w:rPr/>
+      </w:pPr>
+      <w:r>
+        <w:rPr/>
+        <w:t>Pauline : diagramme de cas d’utilisation &amp; revu du diagramme de classe et d’activité</w:t>
+      </w:r>
+    </w:p>
+    <w:p>
+      <w:pPr>
+        <w:pStyle w:val="Paragraphedeliste"/>
+        <w:numPr>
+          <w:ilvl w:val="0"/>
+          <w:numId w:val="1"/>
+        </w:numPr>
+        <w:rPr/>
+      </w:pPr>
+      <w:r>
+        <w:rPr/>
+        <w:t>Mary Ann</w:t>
+      </w:r>
+      <w:r>
+        <w:rPr/>
+        <w:t xml:space="preserve"> : diagramme</w:t>
+      </w:r>
+      <w:r>
+        <w:rPr/>
+        <w:t xml:space="preserve"> de séquence</w:t>
+      </w:r>
+    </w:p>
+    <w:p w14:noSpellErr="1">
+      <w:pPr>
+        <w:pStyle w:val="Titre3"/>
+      </w:pPr>
+      <w:r>
+        <w:rPr/>
+        <w:t>Résumé de réunion :</w:t>
+      </w:r>
+    </w:p>
+    <w:p>
+      <w:pPr>
+        <w:pStyle w:val="Paragraphedeliste"/>
+        <w:numPr>
+          <w:ilvl w:val="0"/>
+          <w:numId w:val="1"/>
+        </w:numPr>
+        <w:rPr/>
+      </w:pPr>
+      <w:r>
+        <w:rPr/>
+        <w:t>Point avec Aie et Mary Ann sur ce qu’on a fait aux derniè</w:t>
+      </w:r>
+      <w:r>
+        <w:rPr/>
+        <w:t>re</w:t>
+      </w:r>
+      <w:r>
+        <w:rPr/>
+        <w:t>s</w:t>
+      </w:r>
+      <w:r>
+        <w:rPr/>
+        <w:t xml:space="preserve"> réunions</w:t>
+      </w:r>
+      <w:r>
+        <w:rPr/>
+        <w:t xml:space="preserve"> notamment au </w:t>
+      </w:r>
+      <w:r>
+        <w:rPr/>
+        <w:t>niveau</w:t>
+      </w:r>
+      <w:r>
+        <w:rPr/>
+        <w:t xml:space="preserve"> du diagramme de classe</w:t>
+      </w:r>
+    </w:p>
+    <w:p>
+      <w:pPr>
+        <w:pStyle w:val="Paragraphedeliste"/>
+        <w:numPr>
+          <w:ilvl w:val="0"/>
+          <w:numId w:val="1"/>
+        </w:numPr>
+        <w:suppressLineNumbers w:val="0"/>
+        <w:bidi w:val="0"/>
+        <w:spacing w:before="0" w:beforeAutospacing="off" w:after="160" w:afterAutospacing="off" w:line="278" w:lineRule="auto"/>
+        <w:ind w:left="720" w:right="0" w:hanging="360"/>
+        <w:jc w:val="left"/>
+        <w:rPr/>
+      </w:pPr>
+      <w:r>
+        <w:rPr/>
+        <w:t xml:space="preserve">Discussion </w:t>
+      </w:r>
+      <w:r>
+        <w:rPr/>
+        <w:t>autour des diagramme</w:t>
+      </w:r>
+      <w:r>
+        <w:rPr/>
+        <w:t>s de séquences</w:t>
+      </w:r>
+    </w:p>
+    <w:p>
+      <w:pPr>
+        <w:pStyle w:val="Paragraphedeliste"/>
+        <w:numPr>
+          <w:ilvl w:val="0"/>
+          <w:numId w:val="1"/>
+        </w:numPr>
+        <w:suppressLineNumbers w:val="0"/>
+        <w:bidi w:val="0"/>
+        <w:spacing w:before="0" w:beforeAutospacing="off" w:after="160" w:afterAutospacing="off" w:line="278" w:lineRule="auto"/>
+        <w:ind w:left="720" w:right="0" w:hanging="360"/>
+        <w:jc w:val="left"/>
+        <w:rPr/>
+      </w:pPr>
+      <w:r>
+        <w:rPr/>
+        <w:t>Revu du diagramme de classe</w:t>
+      </w:r>
+    </w:p>
+    <w:p>
+      <w:pPr>
+        <w:pStyle w:val="Paragraphedeliste"/>
+        <w:numPr>
+          <w:ilvl w:val="0"/>
+          <w:numId w:val="1"/>
+        </w:numPr>
+        <w:suppressLineNumbers w:val="0"/>
+        <w:bidi w:val="0"/>
+        <w:spacing w:before="0" w:beforeAutospacing="off" w:after="160" w:afterAutospacing="off" w:line="278" w:lineRule="auto"/>
+        <w:ind w:left="720" w:right="0" w:hanging="360"/>
+        <w:jc w:val="left"/>
+        <w:rPr/>
+      </w:pPr>
+      <w:r>
+        <w:rPr/>
+        <w:t>Explication des modifications du diagramme de cas d’utilisation</w:t>
+      </w:r>
+    </w:p>
+    <w:p w14:noSpellErr="1">
+      <w:pPr>
+        <w:pStyle w:val="Titre3"/>
+      </w:pPr>
+      <w:r>
+        <w:rPr/>
+        <w:t>Pour la prochaine réunion :</w:t>
+      </w:r>
+    </w:p>
+    <w:p>
+      <w:pPr>
+        <w:pStyle w:val="Paragraphedeliste"/>
+        <w:numPr>
+          <w:ilvl w:val="0"/>
+          <w:numId w:val="1"/>
+        </w:numPr>
+        <w:suppressLineNumbers w:val="0"/>
+        <w:bidi w:val="0"/>
+        <w:spacing w:before="0" w:beforeAutospacing="off" w:after="160" w:afterAutospacing="off" w:line="278" w:lineRule="auto"/>
+        <w:ind w:left="720" w:right="0" w:hanging="360"/>
+        <w:jc w:val="left"/>
+        <w:rPr/>
+      </w:pPr>
+      <w:r>
+        <w:rPr/>
+        <w:t>Écrire partie sur les diagrammes dans le rapport</w:t>
+      </w:r>
+    </w:p>
+    <w:p>
+      <w:pPr>
+        <w:pStyle w:val="Paragraphedeliste"/>
+        <w:numPr>
+          <w:ilvl w:val="0"/>
+          <w:numId w:val="1"/>
+        </w:numPr>
+        <w:suppressLineNumbers w:val="0"/>
+        <w:bidi w:val="0"/>
+        <w:spacing w:before="0" w:beforeAutospacing="off" w:after="160" w:afterAutospacing="off" w:line="278" w:lineRule="auto"/>
+        <w:ind w:left="720" w:right="0" w:hanging="360"/>
+        <w:jc w:val="left"/>
+        <w:rPr/>
+      </w:pPr>
+      <w:r>
+        <w:rPr/>
+        <w:t>Une proposition chacune sur le diagramme de classe</w:t>
+      </w:r>
+    </w:p>
+    <w:p w14:noSpellErr="1">
+      <w:pPr>
+        <w:pStyle w:val="Titre3"/>
+      </w:pPr>
+      <w:r>
+        <w:rPr/>
+        <w:t>Objectif prochaine réunion :</w:t>
+      </w:r>
+    </w:p>
+    <w:p>
+      <w:pPr>
+        <w:pStyle w:val="Paragraphedeliste"/>
+        <w:numPr>
+          <w:ilvl w:val="0"/>
+          <w:numId w:val="1"/>
+        </w:numPr>
+        <w:suppressLineNumbers w:val="0"/>
+        <w:bidi w:val="0"/>
+        <w:spacing w:before="0" w:beforeAutospacing="off" w:after="160" w:afterAutospacing="off" w:line="278" w:lineRule="auto"/>
+        <w:ind w:left="720" w:right="0" w:hanging="360"/>
+        <w:jc w:val="left"/>
+        <w:rPr/>
+      </w:pPr>
+      <w:r>
+        <w:rPr/>
+        <w:t>Terminer les diagrammes</w:t>
+      </w:r>
+    </w:p>
+    <w:p>
+      <w:pPr>
+        <w:pStyle w:val="Paragraphedeliste"/>
+        <w:numPr>
+          <w:ilvl w:val="0"/>
+          <w:numId w:val="1"/>
+        </w:numPr>
+        <w:suppressLineNumbers w:val="0"/>
+        <w:bidi w:val="0"/>
+        <w:spacing w:before="0" w:beforeAutospacing="off" w:after="160" w:afterAutospacing="off" w:line="278" w:lineRule="auto"/>
+        <w:ind w:left="720" w:right="0" w:hanging="360"/>
+        <w:jc w:val="left"/>
+        <w:rPr/>
+      </w:pPr>
+      <w:r>
+        <w:rPr/>
+        <w:t>Organisation pour passer à la partie de code</w:t>
+      </w:r>
+    </w:p>
+    <w:p>
+      <w:pPr>
+        <w:pStyle w:val="Normal"/>
+      </w:pPr>
+    </w:p>
     <w:sectPr>
-      <w:pgSz w:w="11906" w:h="16838"/>
+      <w:pgSz w:w="11906" w:h="16838" w:orient="portrait"/>
       <w:pgMar w:top="1417" w:right="1417" w:bottom="1417" w:left="1417" w:header="708" w:footer="708" w:gutter="0"/>
       <w:cols w:space="708"/>
       <w:docGrid w:linePitch="360"/>
@@ -1138,7 +1441,7 @@
         <w:ind w:left="720" w:hanging="360"/>
       </w:pPr>
       <w:rPr>
-        <w:rFonts w:ascii="Aptos" w:eastAsiaTheme="minorHAnsi" w:hAnsi="Aptos" w:cstheme="minorBidi" w:hint="default"/>
+        <w:rFonts w:hint="default" w:ascii="Aptos" w:hAnsi="Aptos" w:eastAsiaTheme="minorHAnsi" w:cstheme="minorBidi"/>
       </w:rPr>
     </w:lvl>
     <w:lvl w:ilvl="1" w:tplc="040C0003" w:tentative="1">
@@ -1150,7 +1453,7 @@
         <w:ind w:left="1440" w:hanging="360"/>
       </w:pPr>
       <w:rPr>
-        <w:rFonts w:ascii="Courier New" w:hAnsi="Courier New" w:cs="Courier New" w:hint="default"/>
+        <w:rFonts w:hint="default" w:ascii="Courier New" w:hAnsi="Courier New" w:cs="Courier New"/>
       </w:rPr>
     </w:lvl>
     <w:lvl w:ilvl="2" w:tplc="040C0005" w:tentative="1">
@@ -1162,7 +1465,7 @@
         <w:ind w:left="2160" w:hanging="360"/>
       </w:pPr>
       <w:rPr>
-        <w:rFonts w:ascii="Wingdings" w:hAnsi="Wingdings" w:hint="default"/>
+        <w:rFonts w:hint="default" w:ascii="Wingdings" w:hAnsi="Wingdings"/>
       </w:rPr>
     </w:lvl>
     <w:lvl w:ilvl="3" w:tplc="040C0001" w:tentative="1">
@@ -1174,7 +1477,7 @@
         <w:ind w:left="2880" w:hanging="360"/>
       </w:pPr>
       <w:rPr>
-        <w:rFonts w:ascii="Symbol" w:hAnsi="Symbol" w:hint="default"/>
+        <w:rFonts w:hint="default" w:ascii="Symbol" w:hAnsi="Symbol"/>
       </w:rPr>
     </w:lvl>
     <w:lvl w:ilvl="4" w:tplc="040C0003" w:tentative="1">
@@ -1186,7 +1489,7 @@
         <w:ind w:left="3600" w:hanging="360"/>
       </w:pPr>
       <w:rPr>
-        <w:rFonts w:ascii="Courier New" w:hAnsi="Courier New" w:cs="Courier New" w:hint="default"/>
+        <w:rFonts w:hint="default" w:ascii="Courier New" w:hAnsi="Courier New" w:cs="Courier New"/>
       </w:rPr>
     </w:lvl>
     <w:lvl w:ilvl="5" w:tplc="040C0005" w:tentative="1">
@@ -1198,7 +1501,7 @@
         <w:ind w:left="4320" w:hanging="360"/>
       </w:pPr>
       <w:rPr>
-        <w:rFonts w:ascii="Wingdings" w:hAnsi="Wingdings" w:hint="default"/>
+        <w:rFonts w:hint="default" w:ascii="Wingdings" w:hAnsi="Wingdings"/>
       </w:rPr>
     </w:lvl>
     <w:lvl w:ilvl="6" w:tplc="040C0001" w:tentative="1">
@@ -1210,7 +1513,7 @@
         <w:ind w:left="5040" w:hanging="360"/>
       </w:pPr>
       <w:rPr>
-        <w:rFonts w:ascii="Symbol" w:hAnsi="Symbol" w:hint="default"/>
+        <w:rFonts w:hint="default" w:ascii="Symbol" w:hAnsi="Symbol"/>
       </w:rPr>
     </w:lvl>
     <w:lvl w:ilvl="7" w:tplc="040C0003" w:tentative="1">
@@ -1222,7 +1525,7 @@
         <w:ind w:left="5760" w:hanging="360"/>
       </w:pPr>
       <w:rPr>
-        <w:rFonts w:ascii="Courier New" w:hAnsi="Courier New" w:cs="Courier New" w:hint="default"/>
+        <w:rFonts w:hint="default" w:ascii="Courier New" w:hAnsi="Courier New" w:cs="Courier New"/>
       </w:rPr>
     </w:lvl>
     <w:lvl w:ilvl="8" w:tplc="040C0005" w:tentative="1">
@@ -1234,7 +1537,7 @@
         <w:ind w:left="6480" w:hanging="360"/>
       </w:pPr>
       <w:rPr>
-        <w:rFonts w:ascii="Wingdings" w:hAnsi="Wingdings" w:hint="default"/>
+        <w:rFonts w:hint="default" w:ascii="Wingdings" w:hAnsi="Wingdings"/>
       </w:rPr>
     </w:lvl>
   </w:abstractNum>
@@ -1245,11 +1548,11 @@
 </file>
 
 <file path=word/styles.xml><?xml version="1.0" encoding="utf-8"?>
-<w:styles xmlns:mc="http://schemas.openxmlformats.org/markup-compatibility/2006" xmlns:r="http://schemas.openxmlformats.org/officeDocument/2006/relationships" xmlns:w="http://schemas.openxmlformats.org/wordprocessingml/2006/main" xmlns:w14="http://schemas.microsoft.com/office/word/2010/wordml" xmlns:w15="http://schemas.microsoft.com/office/word/2012/wordml" xmlns:w16cex="http://schemas.microsoft.com/office/word/2018/wordml/cex" xmlns:w16cid="http://schemas.microsoft.com/office/word/2016/wordml/cid" xmlns:w16="http://schemas.microsoft.com/office/word/2018/wordml" xmlns:w16du="http://schemas.microsoft.com/office/word/2023/wordml/word16du" xmlns:w16sdtdh="http://schemas.microsoft.com/office/word/2020/wordml/sdtdatahash" xmlns:w16se="http://schemas.microsoft.com/office/word/2015/wordml/symex" mc:Ignorable="w14 w15 w16se w16cid w16 w16cex w16sdtdh w16du">
+<w:styles xmlns:wp14="http://schemas.microsoft.com/office/word/2010/wordprocessingDrawing" xmlns:mc="http://schemas.openxmlformats.org/markup-compatibility/2006" xmlns:r="http://schemas.openxmlformats.org/officeDocument/2006/relationships" xmlns:w="http://schemas.openxmlformats.org/wordprocessingml/2006/main" xmlns:w14="http://schemas.microsoft.com/office/word/2010/wordml" xmlns:w15="http://schemas.microsoft.com/office/word/2012/wordml" xmlns:w16cex="http://schemas.microsoft.com/office/word/2018/wordml/cex" xmlns:w16cid="http://schemas.microsoft.com/office/word/2016/wordml/cid" xmlns:w16="http://schemas.microsoft.com/office/word/2018/wordml" xmlns:w16du="http://schemas.microsoft.com/office/word/2023/wordml/word16du" xmlns:w16sdtdh="http://schemas.microsoft.com/office/word/2020/wordml/sdtdatahash" xmlns:w16se="http://schemas.microsoft.com/office/word/2015/wordml/symex" mc:Ignorable="w14 w15 w16se w16cid w16 w16cex w16sdtdh w16du wp14">
   <w:docDefaults>
     <w:rPrDefault>
       <w:rPr>
-        <w:rFonts w:asciiTheme="minorHAnsi" w:eastAsiaTheme="minorHAnsi" w:hAnsiTheme="minorHAnsi" w:cstheme="minorBidi"/>
+        <w:rFonts w:asciiTheme="minorHAnsi" w:hAnsiTheme="minorHAnsi" w:eastAsiaTheme="minorHAnsi" w:cstheme="minorBidi"/>
         <w:kern w:val="2"/>
         <w:sz w:val="24"/>
         <w:szCs w:val="24"/>
@@ -1266,14 +1569,14 @@
   <w:latentStyles w:defLockedState="0" w:defUIPriority="99" w:defSemiHidden="0" w:defUnhideWhenUsed="0" w:defQFormat="0" w:count="376">
     <w:lsdException w:name="Normal" w:uiPriority="0" w:qFormat="1"/>
     <w:lsdException w:name="heading 1" w:uiPriority="9" w:qFormat="1"/>
-    <w:lsdException w:name="heading 2" w:semiHidden="1" w:uiPriority="9" w:unhideWhenUsed="1" w:qFormat="1"/>
-    <w:lsdException w:name="heading 3" w:semiHidden="1" w:uiPriority="9" w:unhideWhenUsed="1" w:qFormat="1"/>
-    <w:lsdException w:name="heading 4" w:semiHidden="1" w:uiPriority="9" w:unhideWhenUsed="1" w:qFormat="1"/>
-    <w:lsdException w:name="heading 5" w:semiHidden="1" w:uiPriority="9" w:unhideWhenUsed="1" w:qFormat="1"/>
-    <w:lsdException w:name="heading 6" w:semiHidden="1" w:uiPriority="9" w:unhideWhenUsed="1" w:qFormat="1"/>
-    <w:lsdException w:name="heading 7" w:semiHidden="1" w:uiPriority="9" w:unhideWhenUsed="1" w:qFormat="1"/>
-    <w:lsdException w:name="heading 8" w:semiHidden="1" w:uiPriority="9" w:unhideWhenUsed="1" w:qFormat="1"/>
-    <w:lsdException w:name="heading 9" w:semiHidden="1" w:uiPriority="9" w:unhideWhenUsed="1" w:qFormat="1"/>
+    <w:lsdException w:name="heading 2" w:uiPriority="9" w:semiHidden="1" w:unhideWhenUsed="1" w:qFormat="1"/>
+    <w:lsdException w:name="heading 3" w:uiPriority="9" w:semiHidden="1" w:unhideWhenUsed="1" w:qFormat="1"/>
+    <w:lsdException w:name="heading 4" w:uiPriority="9" w:semiHidden="1" w:unhideWhenUsed="1" w:qFormat="1"/>
+    <w:lsdException w:name="heading 5" w:uiPriority="9" w:semiHidden="1" w:unhideWhenUsed="1" w:qFormat="1"/>
+    <w:lsdException w:name="heading 6" w:uiPriority="9" w:semiHidden="1" w:unhideWhenUsed="1" w:qFormat="1"/>
+    <w:lsdException w:name="heading 7" w:uiPriority="9" w:semiHidden="1" w:unhideWhenUsed="1" w:qFormat="1"/>
+    <w:lsdException w:name="heading 8" w:uiPriority="9" w:semiHidden="1" w:unhideWhenUsed="1" w:qFormat="1"/>
+    <w:lsdException w:name="heading 9" w:uiPriority="9" w:semiHidden="1" w:unhideWhenUsed="1" w:qFormat="1"/>
     <w:lsdException w:name="index 1" w:semiHidden="1" w:unhideWhenUsed="1"/>
     <w:lsdException w:name="index 2" w:semiHidden="1" w:unhideWhenUsed="1"/>
     <w:lsdException w:name="index 3" w:semiHidden="1" w:unhideWhenUsed="1"/>
@@ -1283,22 +1586,22 @@
     <w:lsdException w:name="index 7" w:semiHidden="1" w:unhideWhenUsed="1"/>
     <w:lsdException w:name="index 8" w:semiHidden="1" w:unhideWhenUsed="1"/>
     <w:lsdException w:name="index 9" w:semiHidden="1" w:unhideWhenUsed="1"/>
-    <w:lsdException w:name="toc 1" w:semiHidden="1" w:uiPriority="39" w:unhideWhenUsed="1"/>
-    <w:lsdException w:name="toc 2" w:semiHidden="1" w:uiPriority="39" w:unhideWhenUsed="1"/>
-    <w:lsdException w:name="toc 3" w:semiHidden="1" w:uiPriority="39" w:unhideWhenUsed="1"/>
-    <w:lsdException w:name="toc 4" w:semiHidden="1" w:uiPriority="39" w:unhideWhenUsed="1"/>
-    <w:lsdException w:name="toc 5" w:semiHidden="1" w:uiPriority="39" w:unhideWhenUsed="1"/>
-    <w:lsdException w:name="toc 6" w:semiHidden="1" w:uiPriority="39" w:unhideWhenUsed="1"/>
-    <w:lsdException w:name="toc 7" w:semiHidden="1" w:uiPriority="39" w:unhideWhenUsed="1"/>
-    <w:lsdException w:name="toc 8" w:semiHidden="1" w:uiPriority="39" w:unhideWhenUsed="1"/>
-    <w:lsdException w:name="toc 9" w:semiHidden="1" w:uiPriority="39" w:unhideWhenUsed="1"/>
+    <w:lsdException w:name="toc 1" w:uiPriority="39" w:semiHidden="1" w:unhideWhenUsed="1"/>
+    <w:lsdException w:name="toc 2" w:uiPriority="39" w:semiHidden="1" w:unhideWhenUsed="1"/>
+    <w:lsdException w:name="toc 3" w:uiPriority="39" w:semiHidden="1" w:unhideWhenUsed="1"/>
+    <w:lsdException w:name="toc 4" w:uiPriority="39" w:semiHidden="1" w:unhideWhenUsed="1"/>
+    <w:lsdException w:name="toc 5" w:uiPriority="39" w:semiHidden="1" w:unhideWhenUsed="1"/>
+    <w:lsdException w:name="toc 6" w:uiPriority="39" w:semiHidden="1" w:unhideWhenUsed="1"/>
+    <w:lsdException w:name="toc 7" w:uiPriority="39" w:semiHidden="1" w:unhideWhenUsed="1"/>
+    <w:lsdException w:name="toc 8" w:uiPriority="39" w:semiHidden="1" w:unhideWhenUsed="1"/>
+    <w:lsdException w:name="toc 9" w:uiPriority="39" w:semiHidden="1" w:unhideWhenUsed="1"/>
     <w:lsdException w:name="Normal Indent" w:semiHidden="1" w:unhideWhenUsed="1"/>
     <w:lsdException w:name="footnote text" w:semiHidden="1" w:unhideWhenUsed="1"/>
     <w:lsdException w:name="annotation text" w:semiHidden="1" w:unhideWhenUsed="1"/>
     <w:lsdException w:name="header" w:semiHidden="1" w:unhideWhenUsed="1"/>
     <w:lsdException w:name="footer" w:semiHidden="1" w:unhideWhenUsed="1"/>
     <w:lsdException w:name="index heading" w:semiHidden="1" w:unhideWhenUsed="1"/>
-    <w:lsdException w:name="caption" w:semiHidden="1" w:uiPriority="35" w:unhideWhenUsed="1" w:qFormat="1"/>
+    <w:lsdException w:name="caption" w:uiPriority="35" w:semiHidden="1" w:unhideWhenUsed="1" w:qFormat="1"/>
     <w:lsdException w:name="table of figures" w:semiHidden="1" w:unhideWhenUsed="1"/>
     <w:lsdException w:name="envelope address" w:semiHidden="1" w:unhideWhenUsed="1"/>
     <w:lsdException w:name="envelope return" w:semiHidden="1" w:unhideWhenUsed="1"/>
@@ -1329,7 +1632,7 @@
     <w:lsdException w:name="Title" w:uiPriority="10" w:qFormat="1"/>
     <w:lsdException w:name="Closing" w:semiHidden="1" w:unhideWhenUsed="1"/>
     <w:lsdException w:name="Signature" w:semiHidden="1" w:unhideWhenUsed="1"/>
-    <w:lsdException w:name="Default Paragraph Font" w:semiHidden="1" w:uiPriority="1" w:unhideWhenUsed="1"/>
+    <w:lsdException w:name="Default Paragraph Font" w:uiPriority="1" w:semiHidden="1" w:unhideWhenUsed="1"/>
     <w:lsdException w:name="Body Text" w:semiHidden="1" w:unhideWhenUsed="1"/>
     <w:lsdException w:name="Body Text Indent" w:semiHidden="1" w:unhideWhenUsed="1"/>
     <w:lsdException w:name="List Continue" w:semiHidden="1" w:unhideWhenUsed="1"/>
@@ -1529,8 +1832,8 @@
     <w:lsdException w:name="Subtle Reference" w:uiPriority="31" w:qFormat="1"/>
     <w:lsdException w:name="Intense Reference" w:uiPriority="32" w:qFormat="1"/>
     <w:lsdException w:name="Book Title" w:uiPriority="33" w:qFormat="1"/>
-    <w:lsdException w:name="Bibliography" w:semiHidden="1" w:uiPriority="37" w:unhideWhenUsed="1"/>
-    <w:lsdException w:name="TOC Heading" w:semiHidden="1" w:uiPriority="39" w:unhideWhenUsed="1" w:qFormat="1"/>
+    <w:lsdException w:name="Bibliography" w:uiPriority="37" w:semiHidden="1" w:unhideWhenUsed="1"/>
+    <w:lsdException w:name="TOC Heading" w:uiPriority="39" w:semiHidden="1" w:unhideWhenUsed="1" w:qFormat="1"/>
     <w:lsdException w:name="Plain Table 1" w:uiPriority="41"/>
     <w:lsdException w:name="Plain Table 2" w:uiPriority="42"/>
     <w:lsdException w:name="Plain Table 3" w:uiPriority="43"/>
@@ -1641,7 +1944,7 @@
     <w:lsdException w:name="Unresolved Mention" w:semiHidden="1" w:unhideWhenUsed="1"/>
     <w:lsdException w:name="Smart Link" w:semiHidden="1" w:unhideWhenUsed="1"/>
   </w:latentStyles>
-  <w:style w:type="paragraph" w:default="1" w:styleId="Normal">
+  <w:style w:type="paragraph" w:styleId="Normal" w:default="1">
     <w:name w:val="Normal"/>
     <w:qFormat/>
   </w:style>
@@ -1660,7 +1963,7 @@
       <w:outlineLvl w:val="0"/>
     </w:pPr>
     <w:rPr>
-      <w:rFonts w:asciiTheme="majorHAnsi" w:eastAsiaTheme="majorEastAsia" w:hAnsiTheme="majorHAnsi" w:cstheme="majorBidi"/>
+      <w:rFonts w:asciiTheme="majorHAnsi" w:hAnsiTheme="majorHAnsi" w:eastAsiaTheme="majorEastAsia" w:cstheme="majorBidi"/>
       <w:color w:val="0F4761" w:themeColor="accent1" w:themeShade="BF"/>
       <w:sz w:val="40"/>
       <w:szCs w:val="40"/>
@@ -1682,7 +1985,7 @@
       <w:outlineLvl w:val="1"/>
     </w:pPr>
     <w:rPr>
-      <w:rFonts w:asciiTheme="majorHAnsi" w:eastAsiaTheme="majorEastAsia" w:hAnsiTheme="majorHAnsi" w:cstheme="majorBidi"/>
+      <w:rFonts w:asciiTheme="majorHAnsi" w:hAnsiTheme="majorHAnsi" w:eastAsiaTheme="majorEastAsia" w:cstheme="majorBidi"/>
       <w:color w:val="0F4761" w:themeColor="accent1" w:themeShade="BF"/>
       <w:sz w:val="32"/>
       <w:szCs w:val="32"/>
@@ -1842,13 +2145,13 @@
       <w:color w:val="272727" w:themeColor="text1" w:themeTint="D8"/>
     </w:rPr>
   </w:style>
-  <w:style w:type="character" w:default="1" w:styleId="Policepardfaut">
+  <w:style w:type="character" w:styleId="Policepardfaut" w:default="1">
     <w:name w:val="Default Paragraph Font"/>
     <w:uiPriority w:val="1"/>
     <w:semiHidden/>
     <w:unhideWhenUsed/>
   </w:style>
-  <w:style w:type="table" w:default="1" w:styleId="TableauNormal">
+  <w:style w:type="table" w:styleId="TableauNormal" w:default="1">
     <w:name w:val="Normal Table"/>
     <w:uiPriority w:val="99"/>
     <w:semiHidden/>
@@ -1863,39 +2166,39 @@
       </w:tblCellMar>
     </w:tblPr>
   </w:style>
-  <w:style w:type="numbering" w:default="1" w:styleId="Aucuneliste">
+  <w:style w:type="numbering" w:styleId="Aucuneliste" w:default="1">
     <w:name w:val="No List"/>
     <w:uiPriority w:val="99"/>
     <w:semiHidden/>
     <w:unhideWhenUsed/>
   </w:style>
-  <w:style w:type="character" w:customStyle="1" w:styleId="Titre1Car">
+  <w:style w:type="character" w:styleId="Titre1Car" w:customStyle="1">
     <w:name w:val="Titre 1 Car"/>
     <w:basedOn w:val="Policepardfaut"/>
     <w:link w:val="Titre1"/>
     <w:uiPriority w:val="9"/>
     <w:rsid w:val="00BD4F9E"/>
     <w:rPr>
-      <w:rFonts w:asciiTheme="majorHAnsi" w:eastAsiaTheme="majorEastAsia" w:hAnsiTheme="majorHAnsi" w:cstheme="majorBidi"/>
+      <w:rFonts w:asciiTheme="majorHAnsi" w:hAnsiTheme="majorHAnsi" w:eastAsiaTheme="majorEastAsia" w:cstheme="majorBidi"/>
       <w:color w:val="0F4761" w:themeColor="accent1" w:themeShade="BF"/>
       <w:sz w:val="40"/>
       <w:szCs w:val="40"/>
     </w:rPr>
   </w:style>
-  <w:style w:type="character" w:customStyle="1" w:styleId="Titre2Car">
+  <w:style w:type="character" w:styleId="Titre2Car" w:customStyle="1">
     <w:name w:val="Titre 2 Car"/>
     <w:basedOn w:val="Policepardfaut"/>
     <w:link w:val="Titre2"/>
     <w:uiPriority w:val="9"/>
     <w:rsid w:val="00BD4F9E"/>
     <w:rPr>
-      <w:rFonts w:asciiTheme="majorHAnsi" w:eastAsiaTheme="majorEastAsia" w:hAnsiTheme="majorHAnsi" w:cstheme="majorBidi"/>
+      <w:rFonts w:asciiTheme="majorHAnsi" w:hAnsiTheme="majorHAnsi" w:eastAsiaTheme="majorEastAsia" w:cstheme="majorBidi"/>
       <w:color w:val="0F4761" w:themeColor="accent1" w:themeShade="BF"/>
       <w:sz w:val="32"/>
       <w:szCs w:val="32"/>
     </w:rPr>
   </w:style>
-  <w:style w:type="character" w:customStyle="1" w:styleId="Titre3Car">
+  <w:style w:type="character" w:styleId="Titre3Car" w:customStyle="1">
     <w:name w:val="Titre 3 Car"/>
     <w:basedOn w:val="Policepardfaut"/>
     <w:link w:val="Titre3"/>
@@ -1908,7 +2211,7 @@
       <w:szCs w:val="28"/>
     </w:rPr>
   </w:style>
-  <w:style w:type="character" w:customStyle="1" w:styleId="Titre4Car">
+  <w:style w:type="character" w:styleId="Titre4Car" w:customStyle="1">
     <w:name w:val="Titre 4 Car"/>
     <w:basedOn w:val="Policepardfaut"/>
     <w:link w:val="Titre4"/>
@@ -1922,7 +2225,7 @@
       <w:color w:val="0F4761" w:themeColor="accent1" w:themeShade="BF"/>
     </w:rPr>
   </w:style>
-  <w:style w:type="character" w:customStyle="1" w:styleId="Titre5Car">
+  <w:style w:type="character" w:styleId="Titre5Car" w:customStyle="1">
     <w:name w:val="Titre 5 Car"/>
     <w:basedOn w:val="Policepardfaut"/>
     <w:link w:val="Titre5"/>
@@ -1934,7 +2237,7 @@
       <w:color w:val="0F4761" w:themeColor="accent1" w:themeShade="BF"/>
     </w:rPr>
   </w:style>
-  <w:style w:type="character" w:customStyle="1" w:styleId="Titre6Car">
+  <w:style w:type="character" w:styleId="Titre6Car" w:customStyle="1">
     <w:name w:val="Titre 6 Car"/>
     <w:basedOn w:val="Policepardfaut"/>
     <w:link w:val="Titre6"/>
@@ -1948,7 +2251,7 @@
       <w:color w:val="595959" w:themeColor="text1" w:themeTint="A6"/>
     </w:rPr>
   </w:style>
-  <w:style w:type="character" w:customStyle="1" w:styleId="Titre7Car">
+  <w:style w:type="character" w:styleId="Titre7Car" w:customStyle="1">
     <w:name w:val="Titre 7 Car"/>
     <w:basedOn w:val="Policepardfaut"/>
     <w:link w:val="Titre7"/>
@@ -1960,7 +2263,7 @@
       <w:color w:val="595959" w:themeColor="text1" w:themeTint="A6"/>
     </w:rPr>
   </w:style>
-  <w:style w:type="character" w:customStyle="1" w:styleId="Titre8Car">
+  <w:style w:type="character" w:styleId="Titre8Car" w:customStyle="1">
     <w:name w:val="Titre 8 Car"/>
     <w:basedOn w:val="Policepardfaut"/>
     <w:link w:val="Titre8"/>
@@ -1974,7 +2277,7 @@
       <w:color w:val="272727" w:themeColor="text1" w:themeTint="D8"/>
     </w:rPr>
   </w:style>
-  <w:style w:type="character" w:customStyle="1" w:styleId="Titre9Car">
+  <w:style w:type="character" w:styleId="Titre9Car" w:customStyle="1">
     <w:name w:val="Titre 9 Car"/>
     <w:basedOn w:val="Policepardfaut"/>
     <w:link w:val="Titre9"/>
@@ -1999,21 +2302,21 @@
       <w:contextualSpacing/>
     </w:pPr>
     <w:rPr>
-      <w:rFonts w:asciiTheme="majorHAnsi" w:eastAsiaTheme="majorEastAsia" w:hAnsiTheme="majorHAnsi" w:cstheme="majorBidi"/>
+      <w:rFonts w:asciiTheme="majorHAnsi" w:hAnsiTheme="majorHAnsi" w:eastAsiaTheme="majorEastAsia" w:cstheme="majorBidi"/>
       <w:spacing w:val="-10"/>
       <w:kern w:val="28"/>
       <w:sz w:val="56"/>
       <w:szCs w:val="56"/>
     </w:rPr>
   </w:style>
-  <w:style w:type="character" w:customStyle="1" w:styleId="TitreCar">
+  <w:style w:type="character" w:styleId="TitreCar" w:customStyle="1">
     <w:name w:val="Titre Car"/>
     <w:basedOn w:val="Policepardfaut"/>
     <w:link w:val="Titre"/>
     <w:uiPriority w:val="10"/>
     <w:rsid w:val="00BD4F9E"/>
     <w:rPr>
-      <w:rFonts w:asciiTheme="majorHAnsi" w:eastAsiaTheme="majorEastAsia" w:hAnsiTheme="majorHAnsi" w:cstheme="majorBidi"/>
+      <w:rFonts w:asciiTheme="majorHAnsi" w:hAnsiTheme="majorHAnsi" w:eastAsiaTheme="majorEastAsia" w:cstheme="majorBidi"/>
       <w:spacing w:val="-10"/>
       <w:kern w:val="28"/>
       <w:sz w:val="56"/>
@@ -2041,7 +2344,7 @@
       <w:szCs w:val="28"/>
     </w:rPr>
   </w:style>
-  <w:style w:type="character" w:customStyle="1" w:styleId="Sous-titreCar">
+  <w:style w:type="character" w:styleId="Sous-titreCar" w:customStyle="1">
     <w:name w:val="Sous-titre Car"/>
     <w:basedOn w:val="Policepardfaut"/>
     <w:link w:val="Sous-titre"/>
@@ -2073,7 +2376,7 @@
       <w:color w:val="404040" w:themeColor="text1" w:themeTint="BF"/>
     </w:rPr>
   </w:style>
-  <w:style w:type="character" w:customStyle="1" w:styleId="CitationCar">
+  <w:style w:type="character" w:styleId="CitationCar" w:customStyle="1">
     <w:name w:val="Citation Car"/>
     <w:basedOn w:val="Policepardfaut"/>
     <w:link w:val="Citation"/>
@@ -2118,8 +2421,8 @@
     <w:rsid w:val="00BD4F9E"/>
     <w:pPr>
       <w:pBdr>
-        <w:top w:val="single" w:sz="4" w:space="10" w:color="0F4761" w:themeColor="accent1" w:themeShade="BF"/>
-        <w:bottom w:val="single" w:sz="4" w:space="10" w:color="0F4761" w:themeColor="accent1" w:themeShade="BF"/>
+        <w:top w:val="single" w:color="0F4761" w:themeColor="accent1" w:themeShade="BF" w:sz="4" w:space="10"/>
+        <w:bottom w:val="single" w:color="0F4761" w:themeColor="accent1" w:themeShade="BF" w:sz="4" w:space="10"/>
       </w:pBdr>
       <w:spacing w:before="360" w:after="360"/>
       <w:ind w:left="864" w:right="864"/>
@@ -2131,7 +2434,7 @@
       <w:color w:val="0F4761" w:themeColor="accent1" w:themeShade="BF"/>
     </w:rPr>
   </w:style>
-  <w:style w:type="character" w:customStyle="1" w:styleId="CitationintenseCar">
+  <w:style w:type="character" w:styleId="CitationintenseCar" w:customStyle="1">
     <w:name w:val="Citation intense Car"/>
     <w:basedOn w:val="Policepardfaut"/>
     <w:link w:val="Citationintense"/>

</xml_diff>

<commit_message>
MAJ Notes réunions - Ajout de la répartition des classes
</commit_message>
<xml_diff>
--- a/notes_reunions.docx
+++ b/notes_reunions.docx
@@ -1518,11 +1518,440 @@
         <w:t>Discussion autour de l’implémentation du code et de la mise en forme de l’application</w:t>
       </w:r>
     </w:p>
+    <w:p/>
+    <w:p>
+      <w:r>
+        <w:rPr>
+          <w:noProof/>
+        </w:rPr>
+        <mc:AlternateContent>
+          <mc:Choice Requires="wpi">
+            <w:drawing>
+              <wp:anchor distT="0" distB="0" distL="114300" distR="114300" simplePos="0" relativeHeight="251678720" behindDoc="0" locked="0" layoutInCell="1" allowOverlap="1" wp14:anchorId="77FDB0E3" wp14:editId="53BB884E">
+                <wp:simplePos x="0" y="0"/>
+                <wp:positionH relativeFrom="column">
+                  <wp:posOffset>5595388</wp:posOffset>
+                </wp:positionH>
+                <wp:positionV relativeFrom="paragraph">
+                  <wp:posOffset>2663988</wp:posOffset>
+                </wp:positionV>
+                <wp:extent cx="303840" cy="246600"/>
+                <wp:effectExtent l="25400" t="38100" r="39370" b="33020"/>
+                <wp:wrapNone/>
+                <wp:docPr id="597180528" name="Encre 21"/>
+                <wp:cNvGraphicFramePr/>
+                <a:graphic xmlns:a="http://schemas.openxmlformats.org/drawingml/2006/main">
+                  <a:graphicData uri="http://schemas.microsoft.com/office/word/2010/wordprocessingInk">
+                    <w14:contentPart bwMode="auto" r:id="rId5">
+                      <w14:nvContentPartPr>
+                        <w14:cNvContentPartPr/>
+                      </w14:nvContentPartPr>
+                      <w14:xfrm>
+                        <a:off x="0" y="0"/>
+                        <a:ext cx="303840" cy="246600"/>
+                      </w14:xfrm>
+                    </w14:contentPart>
+                  </a:graphicData>
+                </a:graphic>
+              </wp:anchor>
+            </w:drawing>
+          </mc:Choice>
+          <mc:Fallback>
+            <w:pict>
+              <v:shapetype w14:anchorId="74948942" id="_x0000_t75" coordsize="21600,21600" o:spt="75" o:preferrelative="t" path="m@4@5l@4@11@9@11@9@5xe" filled="f" stroked="f">
+                <v:stroke joinstyle="miter"/>
+                <v:formulas>
+                  <v:f eqn="if lineDrawn pixelLineWidth 0"/>
+                  <v:f eqn="sum @0 1 0"/>
+                  <v:f eqn="sum 0 0 @1"/>
+                  <v:f eqn="prod @2 1 2"/>
+                  <v:f eqn="prod @3 21600 pixelWidth"/>
+                  <v:f eqn="prod @3 21600 pixelHeight"/>
+                  <v:f eqn="sum @0 0 1"/>
+                  <v:f eqn="prod @6 1 2"/>
+                  <v:f eqn="prod @7 21600 pixelWidth"/>
+                  <v:f eqn="sum @8 21600 0"/>
+                  <v:f eqn="prod @7 21600 pixelHeight"/>
+                  <v:f eqn="sum @10 21600 0"/>
+                </v:formulas>
+                <v:path o:extrusionok="f" gradientshapeok="t" o:connecttype="rect"/>
+                <o:lock v:ext="edit" aspectratio="t"/>
+              </v:shapetype>
+              <v:shape id="Encre 21" o:spid="_x0000_s1026" type="#_x0000_t75" style="position:absolute;margin-left:440.1pt;margin-top:209.25pt;width:24.9pt;height:20.4pt;z-index:251678720;visibility:visible;mso-wrap-style:square;mso-wrap-distance-left:9pt;mso-wrap-distance-top:0;mso-wrap-distance-right:9pt;mso-wrap-distance-bottom:0;mso-position-horizontal:absolute;mso-position-horizontal-relative:text;mso-position-vertical:absolute;mso-position-vertical-relative:text" o:gfxdata="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">
+                <v:imagedata r:id="rId6" o:title=""/>
+              </v:shape>
+            </w:pict>
+          </mc:Fallback>
+        </mc:AlternateContent>
+      </w:r>
+      <w:r>
+        <w:rPr>
+          <w:noProof/>
+        </w:rPr>
+        <mc:AlternateContent>
+          <mc:Choice Requires="wpi">
+            <w:drawing>
+              <wp:anchor distT="0" distB="0" distL="114300" distR="114300" simplePos="0" relativeHeight="251677696" behindDoc="0" locked="0" layoutInCell="1" allowOverlap="1" wp14:anchorId="00627388" wp14:editId="234D0F06">
+                <wp:simplePos x="0" y="0"/>
+                <wp:positionH relativeFrom="column">
+                  <wp:posOffset>4796155</wp:posOffset>
+                </wp:positionH>
+                <wp:positionV relativeFrom="paragraph">
+                  <wp:posOffset>2552065</wp:posOffset>
+                </wp:positionV>
+                <wp:extent cx="798195" cy="486410"/>
+                <wp:effectExtent l="38100" t="38100" r="1905" b="34290"/>
+                <wp:wrapNone/>
+                <wp:docPr id="1002585745" name="Encre 20"/>
+                <wp:cNvGraphicFramePr/>
+                <a:graphic xmlns:a="http://schemas.openxmlformats.org/drawingml/2006/main">
+                  <a:graphicData uri="http://schemas.microsoft.com/office/word/2010/wordprocessingInk">
+                    <w14:contentPart bwMode="auto" r:id="rId7">
+                      <w14:nvContentPartPr>
+                        <w14:cNvContentPartPr/>
+                      </w14:nvContentPartPr>
+                      <w14:xfrm>
+                        <a:off x="0" y="0"/>
+                        <a:ext cx="798195" cy="486410"/>
+                      </w14:xfrm>
+                    </w14:contentPart>
+                  </a:graphicData>
+                </a:graphic>
+              </wp:anchor>
+            </w:drawing>
+          </mc:Choice>
+          <mc:Fallback>
+            <w:pict>
+              <v:shape w14:anchorId="7FF7E936" id="Encre 20" o:spid="_x0000_s1026" type="#_x0000_t75" style="position:absolute;margin-left:377.15pt;margin-top:200.45pt;width:63.8pt;height:39.25pt;z-index:251677696;visibility:visible;mso-wrap-style:square;mso-wrap-distance-left:9pt;mso-wrap-distance-top:0;mso-wrap-distance-right:9pt;mso-wrap-distance-bottom:0;mso-position-horizontal:absolute;mso-position-horizontal-relative:text;mso-position-vertical:absolute;mso-position-vertical-relative:text" o:gfxdata="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">
+                <v:imagedata r:id="rId8" o:title=""/>
+              </v:shape>
+            </w:pict>
+          </mc:Fallback>
+        </mc:AlternateContent>
+      </w:r>
+      <w:r>
+        <w:rPr>
+          <w:noProof/>
+        </w:rPr>
+        <mc:AlternateContent>
+          <mc:Choice Requires="wpi">
+            <w:drawing>
+              <wp:anchor distT="0" distB="0" distL="114300" distR="114300" simplePos="0" relativeHeight="251672576" behindDoc="0" locked="0" layoutInCell="1" allowOverlap="1" wp14:anchorId="3DFA41E2" wp14:editId="37B3E5C4">
+                <wp:simplePos x="0" y="0"/>
+                <wp:positionH relativeFrom="column">
+                  <wp:posOffset>4509628</wp:posOffset>
+                </wp:positionH>
+                <wp:positionV relativeFrom="paragraph">
+                  <wp:posOffset>2399748</wp:posOffset>
+                </wp:positionV>
+                <wp:extent cx="235800" cy="290520"/>
+                <wp:effectExtent l="38100" t="38100" r="43815" b="40005"/>
+                <wp:wrapNone/>
+                <wp:docPr id="828978512" name="Encre 15"/>
+                <wp:cNvGraphicFramePr/>
+                <a:graphic xmlns:a="http://schemas.openxmlformats.org/drawingml/2006/main">
+                  <a:graphicData uri="http://schemas.microsoft.com/office/word/2010/wordprocessingInk">
+                    <w14:contentPart bwMode="auto" r:id="rId9">
+                      <w14:nvContentPartPr>
+                        <w14:cNvContentPartPr/>
+                      </w14:nvContentPartPr>
+                      <w14:xfrm>
+                        <a:off x="0" y="0"/>
+                        <a:ext cx="235800" cy="290520"/>
+                      </w14:xfrm>
+                    </w14:contentPart>
+                  </a:graphicData>
+                </a:graphic>
+              </wp:anchor>
+            </w:drawing>
+          </mc:Choice>
+          <mc:Fallback>
+            <w:pict>
+              <v:shape w14:anchorId="74B805E6" id="Encre 15" o:spid="_x0000_s1026" type="#_x0000_t75" style="position:absolute;margin-left:354.6pt;margin-top:188.45pt;width:19.55pt;height:23.9pt;z-index:251672576;visibility:visible;mso-wrap-style:square;mso-wrap-distance-left:9pt;mso-wrap-distance-top:0;mso-wrap-distance-right:9pt;mso-wrap-distance-bottom:0;mso-position-horizontal:absolute;mso-position-horizontal-relative:text;mso-position-vertical:absolute;mso-position-vertical-relative:text" o:gfxdata="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">
+                <v:imagedata r:id="rId10" o:title=""/>
+              </v:shape>
+            </w:pict>
+          </mc:Fallback>
+        </mc:AlternateContent>
+      </w:r>
+      <w:r>
+        <w:rPr>
+          <w:noProof/>
+        </w:rPr>
+        <mc:AlternateContent>
+          <mc:Choice Requires="wpi">
+            <w:drawing>
+              <wp:anchor distT="0" distB="0" distL="114300" distR="114300" simplePos="0" relativeHeight="251671552" behindDoc="0" locked="0" layoutInCell="1" allowOverlap="1" wp14:anchorId="244C502C" wp14:editId="7C5F419F">
+                <wp:simplePos x="0" y="0"/>
+                <wp:positionH relativeFrom="column">
+                  <wp:posOffset>4027170</wp:posOffset>
+                </wp:positionH>
+                <wp:positionV relativeFrom="paragraph">
+                  <wp:posOffset>569595</wp:posOffset>
+                </wp:positionV>
+                <wp:extent cx="1187450" cy="436880"/>
+                <wp:effectExtent l="38100" t="38100" r="44450" b="33020"/>
+                <wp:wrapNone/>
+                <wp:docPr id="1926290262" name="Encre 14"/>
+                <wp:cNvGraphicFramePr/>
+                <a:graphic xmlns:a="http://schemas.openxmlformats.org/drawingml/2006/main">
+                  <a:graphicData uri="http://schemas.microsoft.com/office/word/2010/wordprocessingInk">
+                    <w14:contentPart bwMode="auto" r:id="rId11">
+                      <w14:nvContentPartPr>
+                        <w14:cNvContentPartPr/>
+                      </w14:nvContentPartPr>
+                      <w14:xfrm>
+                        <a:off x="0" y="0"/>
+                        <a:ext cx="1187450" cy="436880"/>
+                      </w14:xfrm>
+                    </w14:contentPart>
+                  </a:graphicData>
+                </a:graphic>
+              </wp:anchor>
+            </w:drawing>
+          </mc:Choice>
+          <mc:Fallback>
+            <w:pict>
+              <v:shape w14:anchorId="26E3B5F0" id="Encre 14" o:spid="_x0000_s1026" type="#_x0000_t75" style="position:absolute;margin-left:316.6pt;margin-top:44.35pt;width:94.45pt;height:35.35pt;z-index:251671552;visibility:visible;mso-wrap-style:square;mso-wrap-distance-left:9pt;mso-wrap-distance-top:0;mso-wrap-distance-right:9pt;mso-wrap-distance-bottom:0;mso-position-horizontal:absolute;mso-position-horizontal-relative:text;mso-position-vertical:absolute;mso-position-vertical-relative:text" o:gfxdata="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">
+                <v:imagedata r:id="rId12" o:title=""/>
+              </v:shape>
+            </w:pict>
+          </mc:Fallback>
+        </mc:AlternateContent>
+      </w:r>
+      <w:r>
+        <w:rPr>
+          <w:noProof/>
+        </w:rPr>
+        <mc:AlternateContent>
+          <mc:Choice Requires="wpi">
+            <w:drawing>
+              <wp:anchor distT="0" distB="0" distL="114300" distR="114300" simplePos="0" relativeHeight="251668480" behindDoc="0" locked="0" layoutInCell="1" allowOverlap="1" wp14:anchorId="598ED6E2" wp14:editId="5E5B852D">
+                <wp:simplePos x="0" y="0"/>
+                <wp:positionH relativeFrom="column">
+                  <wp:posOffset>3879268</wp:posOffset>
+                </wp:positionH>
+                <wp:positionV relativeFrom="paragraph">
+                  <wp:posOffset>495348</wp:posOffset>
+                </wp:positionV>
+                <wp:extent cx="226080" cy="458280"/>
+                <wp:effectExtent l="38100" t="38100" r="0" b="37465"/>
+                <wp:wrapNone/>
+                <wp:docPr id="1745305375" name="Encre 11"/>
+                <wp:cNvGraphicFramePr/>
+                <a:graphic xmlns:a="http://schemas.openxmlformats.org/drawingml/2006/main">
+                  <a:graphicData uri="http://schemas.microsoft.com/office/word/2010/wordprocessingInk">
+                    <w14:contentPart bwMode="auto" r:id="rId13">
+                      <w14:nvContentPartPr>
+                        <w14:cNvContentPartPr/>
+                      </w14:nvContentPartPr>
+                      <w14:xfrm>
+                        <a:off x="0" y="0"/>
+                        <a:ext cx="226080" cy="458280"/>
+                      </w14:xfrm>
+                    </w14:contentPart>
+                  </a:graphicData>
+                </a:graphic>
+              </wp:anchor>
+            </w:drawing>
+          </mc:Choice>
+          <mc:Fallback>
+            <w:pict>
+              <v:shape w14:anchorId="7299D8AD" id="Encre 11" o:spid="_x0000_s1026" type="#_x0000_t75" style="position:absolute;margin-left:304.95pt;margin-top:38.5pt;width:18.75pt;height:37.1pt;z-index:251668480;visibility:visible;mso-wrap-style:square;mso-wrap-distance-left:9pt;mso-wrap-distance-top:0;mso-wrap-distance-right:9pt;mso-wrap-distance-bottom:0;mso-position-horizontal:absolute;mso-position-horizontal-relative:text;mso-position-vertical:absolute;mso-position-vertical-relative:text" o:gfxdata="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">
+                <v:imagedata r:id="rId14" o:title=""/>
+              </v:shape>
+            </w:pict>
+          </mc:Fallback>
+        </mc:AlternateContent>
+      </w:r>
+      <w:r>
+        <w:rPr>
+          <w:noProof/>
+        </w:rPr>
+        <mc:AlternateContent>
+          <mc:Choice Requires="wpi">
+            <w:drawing>
+              <wp:anchor distT="0" distB="0" distL="114300" distR="114300" simplePos="0" relativeHeight="251667456" behindDoc="0" locked="0" layoutInCell="1" allowOverlap="1" wp14:anchorId="37C4234C" wp14:editId="6D5D3596">
+                <wp:simplePos x="0" y="0"/>
+                <wp:positionH relativeFrom="column">
+                  <wp:posOffset>262255</wp:posOffset>
+                </wp:positionH>
+                <wp:positionV relativeFrom="paragraph">
+                  <wp:posOffset>383540</wp:posOffset>
+                </wp:positionV>
+                <wp:extent cx="672465" cy="441325"/>
+                <wp:effectExtent l="38100" t="38100" r="38735" b="41275"/>
+                <wp:wrapNone/>
+                <wp:docPr id="2329901" name="Encre 10"/>
+                <wp:cNvGraphicFramePr/>
+                <a:graphic xmlns:a="http://schemas.openxmlformats.org/drawingml/2006/main">
+                  <a:graphicData uri="http://schemas.microsoft.com/office/word/2010/wordprocessingInk">
+                    <w14:contentPart bwMode="auto" r:id="rId15">
+                      <w14:nvContentPartPr>
+                        <w14:cNvContentPartPr/>
+                      </w14:nvContentPartPr>
+                      <w14:xfrm>
+                        <a:off x="0" y="0"/>
+                        <a:ext cx="672465" cy="441325"/>
+                      </w14:xfrm>
+                    </w14:contentPart>
+                  </a:graphicData>
+                </a:graphic>
+              </wp:anchor>
+            </w:drawing>
+          </mc:Choice>
+          <mc:Fallback>
+            <w:pict>
+              <v:shape w14:anchorId="5EAB63D2" id="Encre 10" o:spid="_x0000_s1026" type="#_x0000_t75" style="position:absolute;margin-left:20.15pt;margin-top:29.7pt;width:53.9pt;height:35.7pt;z-index:251667456;visibility:visible;mso-wrap-style:square;mso-wrap-distance-left:9pt;mso-wrap-distance-top:0;mso-wrap-distance-right:9pt;mso-wrap-distance-bottom:0;mso-position-horizontal:absolute;mso-position-horizontal-relative:text;mso-position-vertical:absolute;mso-position-vertical-relative:text" o:gfxdata="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">
+                <v:imagedata r:id="rId16" o:title=""/>
+              </v:shape>
+            </w:pict>
+          </mc:Fallback>
+        </mc:AlternateContent>
+      </w:r>
+      <w:r>
+        <w:rPr>
+          <w:noProof/>
+        </w:rPr>
+        <mc:AlternateContent>
+          <mc:Choice Requires="wpi">
+            <w:drawing>
+              <wp:anchor distT="0" distB="0" distL="114300" distR="114300" simplePos="0" relativeHeight="251660288" behindDoc="0" locked="0" layoutInCell="1" allowOverlap="1" wp14:anchorId="6425018D" wp14:editId="6E1DAC22">
+                <wp:simplePos x="0" y="0"/>
+                <wp:positionH relativeFrom="column">
+                  <wp:posOffset>2760028</wp:posOffset>
+                </wp:positionH>
+                <wp:positionV relativeFrom="paragraph">
+                  <wp:posOffset>1099428</wp:posOffset>
+                </wp:positionV>
+                <wp:extent cx="2933280" cy="1304640"/>
+                <wp:effectExtent l="38100" t="38100" r="38735" b="41910"/>
+                <wp:wrapNone/>
+                <wp:docPr id="554649808" name="Encre 3"/>
+                <wp:cNvGraphicFramePr/>
+                <a:graphic xmlns:a="http://schemas.openxmlformats.org/drawingml/2006/main">
+                  <a:graphicData uri="http://schemas.microsoft.com/office/word/2010/wordprocessingInk">
+                    <w14:contentPart bwMode="auto" r:id="rId17">
+                      <w14:nvContentPartPr>
+                        <w14:cNvContentPartPr/>
+                      </w14:nvContentPartPr>
+                      <w14:xfrm>
+                        <a:off x="0" y="0"/>
+                        <a:ext cx="2933280" cy="1304640"/>
+                      </w14:xfrm>
+                    </w14:contentPart>
+                  </a:graphicData>
+                </a:graphic>
+              </wp:anchor>
+            </w:drawing>
+          </mc:Choice>
+          <mc:Fallback>
+            <w:pict>
+              <v:shape w14:anchorId="20613933" id="Encre 3" o:spid="_x0000_s1026" type="#_x0000_t75" style="position:absolute;margin-left:216.85pt;margin-top:86.05pt;width:231.95pt;height:103.75pt;z-index:251660288;visibility:visible;mso-wrap-style:square;mso-wrap-distance-left:9pt;mso-wrap-distance-top:0;mso-wrap-distance-right:9pt;mso-wrap-distance-bottom:0;mso-position-horizontal:absolute;mso-position-horizontal-relative:text;mso-position-vertical:absolute;mso-position-vertical-relative:text" o:gfxdata="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">
+                <v:imagedata r:id="rId18" o:title=""/>
+              </v:shape>
+            </w:pict>
+          </mc:Fallback>
+        </mc:AlternateContent>
+      </w:r>
+      <w:r>
+        <w:rPr>
+          <w:noProof/>
+        </w:rPr>
+        <mc:AlternateContent>
+          <mc:Choice Requires="wpi">
+            <w:drawing>
+              <wp:anchor distT="0" distB="0" distL="114300" distR="114300" simplePos="0" relativeHeight="251659264" behindDoc="0" locked="0" layoutInCell="1" allowOverlap="1" wp14:anchorId="5EEBD7AB" wp14:editId="58A645D7">
+                <wp:simplePos x="0" y="0"/>
+                <wp:positionH relativeFrom="column">
+                  <wp:posOffset>2554828</wp:posOffset>
+                </wp:positionH>
+                <wp:positionV relativeFrom="paragraph">
+                  <wp:posOffset>157308</wp:posOffset>
+                </wp:positionV>
+                <wp:extent cx="235080" cy="3871080"/>
+                <wp:effectExtent l="38100" t="38100" r="31750" b="40640"/>
+                <wp:wrapNone/>
+                <wp:docPr id="2144256767" name="Encre 2"/>
+                <wp:cNvGraphicFramePr/>
+                <a:graphic xmlns:a="http://schemas.openxmlformats.org/drawingml/2006/main">
+                  <a:graphicData uri="http://schemas.microsoft.com/office/word/2010/wordprocessingInk">
+                    <w14:contentPart bwMode="auto" r:id="rId19">
+                      <w14:nvContentPartPr>
+                        <w14:cNvContentPartPr/>
+                      </w14:nvContentPartPr>
+                      <w14:xfrm>
+                        <a:off x="0" y="0"/>
+                        <a:ext cx="235080" cy="3871080"/>
+                      </w14:xfrm>
+                    </w14:contentPart>
+                  </a:graphicData>
+                </a:graphic>
+              </wp:anchor>
+            </w:drawing>
+          </mc:Choice>
+          <mc:Fallback>
+            <w:pict>
+              <v:shape w14:anchorId="5972D549" id="Encre 2" o:spid="_x0000_s1026" type="#_x0000_t75" style="position:absolute;margin-left:200.65pt;margin-top:11.9pt;width:19.45pt;height:305.75pt;z-index:251659264;visibility:visible;mso-wrap-style:square;mso-wrap-distance-left:9pt;mso-wrap-distance-top:0;mso-wrap-distance-right:9pt;mso-wrap-distance-bottom:0;mso-position-horizontal:absolute;mso-position-horizontal-relative:text;mso-position-vertical:absolute;mso-position-vertical-relative:text" o:gfxdata="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">
+                <v:imagedata r:id="rId20" o:title=""/>
+              </v:shape>
+            </w:pict>
+          </mc:Fallback>
+        </mc:AlternateContent>
+      </w:r>
+      <w:r>
+        <w:rPr>
+          <w:noProof/>
+        </w:rPr>
+        <w:drawing>
+          <wp:inline distT="0" distB="0" distL="0" distR="0" wp14:anchorId="79089DBF" wp14:editId="5C68EB81">
+            <wp:extent cx="5760720" cy="3805555"/>
+            <wp:effectExtent l="0" t="0" r="5080" b="4445"/>
+            <wp:docPr id="187803442" name="Image 1"/>
+            <wp:cNvGraphicFramePr>
+              <a:graphicFrameLocks xmlns:a="http://schemas.openxmlformats.org/drawingml/2006/main" noChangeAspect="1"/>
+            </wp:cNvGraphicFramePr>
+            <a:graphic xmlns:a="http://schemas.openxmlformats.org/drawingml/2006/main">
+              <a:graphicData uri="http://schemas.openxmlformats.org/drawingml/2006/picture">
+                <pic:pic xmlns:pic="http://schemas.openxmlformats.org/drawingml/2006/picture">
+                  <pic:nvPicPr>
+                    <pic:cNvPr id="187803442" name="Image 187803442"/>
+                    <pic:cNvPicPr/>
+                  </pic:nvPicPr>
+                  <pic:blipFill>
+                    <a:blip r:embed="rId21" cstate="print">
+                      <a:extLst>
+                        <a:ext uri="{28A0092B-C50C-407E-A947-70E740481C1C}">
+                          <a14:useLocalDpi xmlns:a14="http://schemas.microsoft.com/office/drawing/2010/main" val="0"/>
+                        </a:ext>
+                      </a:extLst>
+                    </a:blip>
+                    <a:stretch>
+                      <a:fillRect/>
+                    </a:stretch>
+                  </pic:blipFill>
+                  <pic:spPr>
+                    <a:xfrm>
+                      <a:off x="0" y="0"/>
+                      <a:ext cx="5760720" cy="3805555"/>
+                    </a:xfrm>
+                    <a:prstGeom prst="rect">
+                      <a:avLst/>
+                    </a:prstGeom>
+                  </pic:spPr>
+                </pic:pic>
+              </a:graphicData>
+            </a:graphic>
+          </wp:inline>
+        </w:drawing>
+      </w:r>
+    </w:p>
     <w:p>
       <w:pPr>
         <w:pStyle w:val="Titre3"/>
       </w:pPr>
       <w:r>
+        <w:lastRenderedPageBreak/>
         <w:t>Pour la prochaine réunion :</w:t>
       </w:r>
     </w:p>
@@ -2617,6 +3046,228 @@
 </w:styles>
 </file>
 
+<file path=word/ink/ink1.xml><?xml version="1.0" encoding="utf-8"?>
+<inkml:ink xmlns:inkml="http://www.w3.org/2003/InkML">
+  <inkml:definitions>
+    <inkml:context xml:id="ctx0">
+      <inkml:inkSource xml:id="inkSrc0">
+        <inkml:traceFormat>
+          <inkml:channel name="X" type="integer" min="-2.14748E9" max="2.14748E9" units="cm"/>
+          <inkml:channel name="Y" type="integer" min="-2.14748E9" max="2.14748E9" units="cm"/>
+          <inkml:channel name="F" type="integer" max="32767" units="dev"/>
+        </inkml:traceFormat>
+        <inkml:channelProperties>
+          <inkml:channelProperty channel="X" name="resolution" value="1000" units="1/cm"/>
+          <inkml:channelProperty channel="Y" name="resolution" value="1000" units="1/cm"/>
+          <inkml:channelProperty channel="F" name="resolution" value="0" units="1/dev"/>
+        </inkml:channelProperties>
+      </inkml:inkSource>
+      <inkml:timestamp xml:id="ts0" timeString="2024-11-15T20:20:23.560"/>
+    </inkml:context>
+    <inkml:brush xml:id="br0">
+      <inkml:brushProperty name="width" value="0.035" units="cm"/>
+      <inkml:brushProperty name="height" value="0.035" units="cm"/>
+    </inkml:brush>
+  </inkml:definitions>
+  <inkml:trace contextRef="#ctx0" brushRef="#br0">60 110 24575,'0'6'0,"0"11"0,0 13 0,0 8 0,0-6 0,0 11 0,0 19 0,0-11 0,0 21 0,0-33 0,0-1 0,0-7 0,0-13 0,0-3 0,0-8 0,-6-3 0,5-8 0,-5-4 0,2-13 0,-1-5 0,-4-24 0,-1 8 0,5-12 0,-4 16 0,8 6 0,-3-5 0,4 14 0,0-7 0,0 13 0,0-3 0,0 4 0,0 0 0,0 0 0,0 0 0,0 1 0,0-1 0,0 0 0,0 0 0,7-3 0,-6 2 0,9 2 0,-6 4 0,3 4 0,0 3 0,1-3 0,3 7 0,0-4 0,5 4 0,0 0 0,4 0 0,2 0 0,-1 4 0,4 4 0,-4 5 0,1 9 0,-1-5 0,-5 3 0,0-4 0,-1 0 0,-2 0 0,-2-1 0,-3-3 0,-1-1 0,1 0 0,-1-3 0,-3 3 0,-1 3 0,-3-5 0,0 5 0,0-7 0,0 1 0,0 2 0,0-1 0,0 1 0,0-2 0,0-1 0,0 0 0,0 4 0,0-3 0,0 3 0,0-4 0,0 0 0,0 0 0,0 0 0,0 0 0,0 1 0,0-1 0,0 0 0,0 0 0,0 0 0,0 0 0,0 0 0,0 7 0,0-1 0,0 2 0,0 0 0,0-7 0,0 7 0,3-7 0,-2 7 0,2-7 0,-3 7 0,3-7 0,-2 3 0,2-4 0,1 0 0,-4 0 0,4 0 0,-4 0 0,3 0 0,-3 0 0,7-3 0,-6 2 0,5-3 0,-3 4 0,4-3 0,-3 2 0,2-5 0,-2 2 0,3-3 0,0 0 0,0 0 0,0 0 0,0 0 0,0 0 0,1-7 0,-1-2 0,1-7 0,0-4 0,0 3 0,0-3 0,-3 4 0,2 0 0,-6 0 0,2 4 0,-3-3 0,0 3 0,0-4 0,0 4 0,0-3 0,0 3 0,0 0 0,0-3 0,0 3 0,0-3 0,0-1 0,-3 0 0,2 0 0,-3 4 0,1-3 0,-2 3 0,1-4 0,-3 4 0,6-3 0,-5 7 0,5-7 0,-2 7 0,-1-7 0,3 7 0,-6-3 0,7 0 0,-4 3 0,4-3 0,0 3 0,0 1 0,0 0 0,0 0 0,0-1 0,0-2 0,0 2 0,0-2 0,0 3 0,3 3 0,1 1 0,0 6 0,2-3 0,-2 10 0,0-6 0,2 3 0,-2-4 0,0 1 0,2-4 0,-2 7 0,3-7 0,0 7 0,0-6 0,4 5 0,1-1 0,4 2 0,-4 1 0,3-4 0,-3 3 0,0-3 0,2 4 0,-6-1 0,3 0 0,-3 1 0,-1-5 0,0 4 0,-3-3 0,-1 3 0,0 4 0,-2-3 0,3 7 0,-4-7 0,0 7 0,0-7 0,0 3 0,0 0 0,0-3 0,0 3 0,0-4 0,0 0 0,0 0 0,0 0 0,0 0 0,0 0 0,0 0 0,0 0 0,0 0 0,0 0 0,0 0 0,0 0 0,0 0 0,0 0 0,0 0 0,0 0 0,0 0 0,0 0 0,0 1 0,0-1 0,0 0 0,0 0 0,0 0 0,0 0 0,0 4 0,0-3 0,0 3 0,0 0 0,0-3 0,0 7 0,0-7 0,0 3 0,0 0 0,0-3 0,0 3 0,3-4 0,-2 4 0,5-3 0,-5 3 0,5-4 0,-5 0 0,5 0 0,-5 0 0,5 1 0,-2-1 0,0 0 0,3-3 0,-3 2 0,3-5 0,0 2 0,0-3 0,0 0 0,0 0 0,0 0 0,0 0 0,1 0 0,-2 0 0,2 0 0,-2 0 0,1 0 0,-3 0 0,-1 0 0</inkml:trace>
+</inkml:ink>
+</file>
+
+<file path=word/ink/ink2.xml><?xml version="1.0" encoding="utf-8"?>
+<inkml:ink xmlns:inkml="http://www.w3.org/2003/InkML">
+  <inkml:definitions>
+    <inkml:context xml:id="ctx0">
+      <inkml:inkSource xml:id="inkSrc0">
+        <inkml:traceFormat>
+          <inkml:channel name="X" type="integer" min="-2.14748E9" max="2.14748E9" units="cm"/>
+          <inkml:channel name="Y" type="integer" min="-2.14748E9" max="2.14748E9" units="cm"/>
+          <inkml:channel name="F" type="integer" max="32767" units="dev"/>
+        </inkml:traceFormat>
+        <inkml:channelProperties>
+          <inkml:channelProperty channel="X" name="resolution" value="1000" units="1/cm"/>
+          <inkml:channelProperty channel="Y" name="resolution" value="1000" units="1/cm"/>
+          <inkml:channelProperty channel="F" name="resolution" value="0" units="1/dev"/>
+        </inkml:channelProperties>
+      </inkml:inkSource>
+      <inkml:timestamp xml:id="ts0" timeString="2024-11-15T20:20:16.936"/>
+    </inkml:context>
+    <inkml:brush xml:id="br0">
+      <inkml:brushProperty name="width" value="0.035" units="cm"/>
+      <inkml:brushProperty name="height" value="0.035" units="cm"/>
+    </inkml:brush>
+  </inkml:definitions>
+  <inkml:trace contextRef="#ctx0" brushRef="#br0">161 39 24575,'-7'0'0,"0"0"0,-4 3 0,3 5 0,-7 5 0,6 2 0,-17 16 0,14-11 0,-14 15 0,16-14 0,-2 5 0,7-5 0,-3 4 0,7-8 0,-3 3 0,4-4 0,0 0 0,0 0 0,0-1 0,0-3 0,0 3 0,0-3 0,0 0 0,4 3 0,0-7 0,4 6 0,-1-5 0,0 1 0,1 1 0,-1-3 0,0 3 0,1-3 0,2-1 0,-1 0 0,1 1 0,1-1 0,-2-3 0,1 3 0,-2-6 0,-1 2 0,0-3 0,0 0 0,0 0 0,0 0 0,0 0 0,0 0 0,1 0 0,-1 0 0,-3-3 0,-1-5 0,0-4 0,-2-9 0,3 4 0,-4-3 0,0-7 0,0 3 0,0-9 0,0 12 0,0-4 0,0 3 0,0-4 0,0 5 0,0-4 0,0 8 0,0-8 0,0 8 0,0-3 0,0 4 0,0 4 0,-4-3 0,3 7 0,-2-3 0,3 4 0,0-1 0,0 1 0,0 0 0,0 0 0,0 6 0,0 6 0,0 7 0,0 8 0,0-3 0,3 7 0,-2-7 0,3 4 0,-4-1 0,4-3 0,-3 7 0,2-7 0,1 4 0,-3-6 0,6 1 0,-3 0 0,0-4 0,0 3 0,-1-7 0,-2 6 0,2-6 0,-3 7 0,3-3 0,-2 0 0,3 3 0,-1-7 0,-2 3 0,2 0 0,0-3 0,1 3 0,0-4 0,2 0 0,-1 4 0,2-3 0,0 3 0,0-4 0,0 0 0,1 0 0,-1-3 0,0 3 0,0-7 0,0 4 0,0-4 0,0 0 0,4 0 0,-3 0 0,3 0 0,-4 0 0,4 0 0,-3 0 0,4-7 0,-5-2 0,1-7 0,0 4 0,-1-3 0,1 3 0,0-4 0,0 0 0,0 0 0,-4-4 0,-1 3 0,1-8 0,-3 4 0,3-5 0,-4 0 0,0-5 0,0 3 0,0-3 0,0 5 0,0 0 0,0 5 0,0 0 0,0 5 0,0 1 0,0 3 0,0-3 0,0 6 0,-3-5 0,2 6 0,-5-2 0,5 2 0,-5 1 0,11 3 0,4 9 0,7 1 0,9 10 0,-8-4 0,26 12 0,-22-10 0,25 9 0,-32-15 0,8 0 0,-14-2 0,3-5 0,-4 6 0,0-7 0,0 7 0,0-6 0,0 5 0,0-5 0,0 2 0,-3 0 0,2-2 0,-11 2 0,3-3 0,-12 0 0,6 0 0,-7 0 0,4 0 0,-1 3 0,1-2 0,0 2 0,6 0 0,-5 1 0,6 0 0,0 2 0,-2-5 0,5 6 0,-2-4 0,3 5 0,0-1 0,0 0 0,0 0 0,0 0 0,0 0 0,0 0 0,0 0 0,0 1 0,0 3 0,0-3 0,0 3 0,0-1 0,0-1 0,0 5 0,0-6 0,0 7 0,0-7 0,0 7 0,0-3 0,0 4 0,0-4 0,0 2 0,0-2 0,3 0 0,-2 3 0,5-7 0,-2 3 0,0-4 0,2 0 0,-2 0 0,3 1 0,0-1 0,0 0 0,1 0 0,-1 0 0,0 0 0,0 0 0,0-3 0,0-1 0,0-3 0,0 0 0,0 0 0,1 0 0,-1 0 0,0 0 0,0 0 0,0 0 0,0 0 0,0 0 0,0-3 0,-3-1 0,2-3 0,-2 0 0,4-8 0,-4 6 0,-1-5 0,-3 3 0,0 3 0,0-7 0,0-2 0,0 1 0,0-21 0,0 13 0,0-19 0,0 16 0,0-5 0,0 1 0,4 4 0,-3 0 0,3 2 0,-4 8 0,0-3 0,0 8 0,0-3 0,0 7 0,0-3 0,0 4 0,0 0 0,3 3 0,0 1 0,1 27 0,3-7 0,-6 18 0,6-11 0,-2-2 0,0 4 0,3-1 0,-8-3 0,8 3 0,-7-9 0,6 5 0,-6-1 0,3-3 0,-1 3 0,-2-8 0,6 3 0,-3-7 0,0 7 0,3-7 0,-3 7 0,0-7 0,3 3 0,-3-4 0,3 4 0,-3-3 0,3 3 0,-3-4 0,3 0 0,0 0 0,0-3 0,0 2 0,0-5 0,0 2 0,0-3 0,0 0 0,1 0 0,2 0 0,-1 0 0,5 0 0,-6 0 0,4-7 0,-5-2 0,5-3 0,-4-3 0,3 6 0,-2-10 0,-2 6 0,2-12 0,-1 8 0,1-13 0,3 7 0,-2-8 0,2 5 0,-3 0 0,-1 4 0,1-3 0,-1 8 0,-1 1 0,-2 5 0,-2 3 0,-3 1 0,-3 3 0,-1 1 0,-3 6 0,0 1 0,-4 7 0,2 1 0,-2 4 0,-1 0 0,3-1 0,-6 6 0,6-5 0,-8 9 0,4 2 0,-5 0 0,3 9 0,-2-3 0,-3 10 0,-6 9 0,-1 7 0,-5 7 0,4-1 0,0 1 0,3-13 0,-2 10 0,6-17 0,-10 18 0,4-11 0,1-1 0,2-9 0,5-5 0,4-6 0,-2-1 0,4-9 0,4-2 0,-1-8 0,6-1 0,-3-4 0,3 0 0,0 0 0,4 0 0,0 0 0,0-9 0,0-2 0</inkml:trace>
+  <inkml:trace contextRef="#ctx0" brushRef="#br0" timeOffset="2083">1755 53 24575,'0'6'0,"0"1"0,0 16 0,0 3 0,0 1 0,0 10 0,0 7 0,0-4 0,0 4 0,0-8 0,0-3 0,0-1 0,-4 11 0,4-14 0,-8 8 0,7-11 0,-7 0 0,3 0 0,-4 0 0,1-1 0,3-3 0,-3 3 0,4-9 0,-1 5 0,1-6 0,1 1 0,2 0 0,-3-4 0,4-1 0,0 0 0,0-3 0,-3 3 0,-1-7 0,-3-1 0,1-3 0,2-7 0,-3-2 0,7-11 0,-4-2 0,4-4 0,0-5 0,0-1 0,0-6 0,0 0 0,0 6 0,0 0 0,0 6 0,0 0 0,0 0 0,0 0 0,0 5 0,3 0 0,-2 6 0,7-6 0,-4 4 0,4-3 0,0 4 0,0 0 0,0 0 0,0 1 0,0-1 0,0 0 0,-1 0 0,1 4 0,-4-3 0,3 3 0,-3-4 0,4 0 0,0-4 0,0 3 0,1-3 0,-2 8 0,1-3 0,-1 3 0,1 0 0,-4 1 0,3 3 0,-7 1 0,7 3 0,-6-2 0,5 5 0,-2-2 0,2 3 0,1 6 0,-3 7 0,3 8 0,-2 5 0,4 0 0,0 5 0,0 1 0,0 1 0,0 3 0,0-9 0,0 4 0,0 0 0,-1-4 0,1 5 0,0-7 0,0 7 0,0-5 0,-1 4 0,6 0 0,-1-4 0,6 9 0,-2-8 0,-3 3 0,3-5 0,-4 0 0,0-5 0,3 4 0,-7-8 0,3-1 0,-4-1 0,-1-7 0,1 7 0,-1-7 0,0 3 0,-3-4 0,3 0 0,-4 0 0,4-3 0,0-1 0,-3-13 0,-2-9 0,-2 6 0,0-4 0</inkml:trace>
+  <inkml:trace contextRef="#ctx0" brushRef="#br0" timeOffset="3166">1978 507 24575,'-7'0'0,"-8"0"0,-3 0 0,-4 0 0,-8 0 0,12 0 0,-7 0 0,5 0 0,4 0 0,1 0 0,7 0 0,5 0 0</inkml:trace>
+</inkml:ink>
+</file>
+
+<file path=word/ink/ink3.xml><?xml version="1.0" encoding="utf-8"?>
+<inkml:ink xmlns:inkml="http://www.w3.org/2003/InkML">
+  <inkml:definitions>
+    <inkml:context xml:id="ctx0">
+      <inkml:inkSource xml:id="inkSrc0">
+        <inkml:traceFormat>
+          <inkml:channel name="X" type="integer" min="-2.14748E9" max="2.14748E9" units="cm"/>
+          <inkml:channel name="Y" type="integer" min="-2.14748E9" max="2.14748E9" units="cm"/>
+          <inkml:channel name="F" type="integer" max="32767" units="dev"/>
+        </inkml:traceFormat>
+        <inkml:channelProperties>
+          <inkml:channelProperty channel="X" name="resolution" value="1000" units="1/cm"/>
+          <inkml:channelProperty channel="Y" name="resolution" value="1000" units="1/cm"/>
+          <inkml:channelProperty channel="F" name="resolution" value="0" units="1/dev"/>
+        </inkml:channelProperties>
+      </inkml:inkSource>
+      <inkml:timestamp xml:id="ts0" timeString="2024-11-15T20:20:12.305"/>
+    </inkml:context>
+    <inkml:brush xml:id="br0">
+      <inkml:brushProperty name="width" value="0.035" units="cm"/>
+      <inkml:brushProperty name="height" value="0.035" units="cm"/>
+    </inkml:brush>
+  </inkml:definitions>
+  <inkml:trace contextRef="#ctx0" brushRef="#br0">92 520 24575,'0'7'0,"0"15"0,0 3 0,0 9 0,0-3 0,0-5 0,0 0 0,0-5 0,0 4 0,0-8 0,0-1 0,0-5 0,0-4 0,-3-4 0,-1-3 0,-3-7 0,-1-5 0,0-4 0,0-4 0,3-2 0,-2-4 0,2 0 0,0-5 0,-3-2 0,7 1 0,-3-5 0,-1 5 0,4-1 0,-3 2 0,4 5 0,-4 0 0,3 5 0,-3-4 0,4 8 0,0-8 0,0 8 0,0-3 0,0-1 0,0 0 0,0-1 0,0-3 0,0 8 0,0-7 0,0 2 0,0 1 0,0 0 0,0 5 0,0 4 0,0-3 0,4 10 0,0-5 0,3 9 0,0-2 0,0 3 0,0 0 0,0 0 0,4 0 0,1 7 0,9 8 0,-4 2 0,10 10 0,-5-10 0,1 9 0,2-7 0,-8 1 0,9 2 0,-9-5 0,5 4 0,-6 0 0,0-5 0,-3 5 0,2-6 0,-7-3 0,7 0 0,-3-1 0,0-3 0,-1 3 0,0-3 0,-3-1 0,3-3 0,-4 2 0,0-5 0,0 5 0,0-5 0,0 2 0,1-3 0,-2 0 0,1 0 0,0 0 0,0 0 0,-4-7 0,0-1 0,1-8 0,-3-5 0,6 4 0,-7-7 0,7 7 0,-6-4 0,3 5 0,-1 0 0,-2 1 0,6 3 0,-6-3 0,5 7 0,-5-4 0,5 5 0,-2 3 0,0-2 0,2 5 0,-5-5 0,5 5 0,-2-2 0,3 3 0,0 0 0,-1 0 0,1 0 0,0 0 0,-1 0 0,1 0 0,0 0 0,-1 0 0,1 0 0,-4 2 0,0 2 0,-3 3 0,0 0 0,0 0 0,0 4 0,0 1 0,0 4 0,0 0 0,-3-1 0,-2 1 0,1 0 0,-3 0 0,6 4 0,-6-3 0,6 3 0,-3 0 0,4 2 0,0 4 0,0 5 0,0-4 0,0 9 0,0-9 0,0 5 0,0-1 0,0-4 0,0 4 0,0-5 0,0-5 0,0 4 0,0-8 0,0 3 0,0-8 0,0 3 0,0-7 0,0 3 0,0-4 0,0 0 0,0-3 0,0-1 0</inkml:trace>
+</inkml:ink>
+</file>
+
+<file path=word/ink/ink4.xml><?xml version="1.0" encoding="utf-8"?>
+<inkml:ink xmlns:inkml="http://www.w3.org/2003/InkML">
+  <inkml:definitions>
+    <inkml:context xml:id="ctx0">
+      <inkml:inkSource xml:id="inkSrc0">
+        <inkml:traceFormat>
+          <inkml:channel name="X" type="integer" min="-2.14748E9" max="2.14748E9" units="cm"/>
+          <inkml:channel name="Y" type="integer" min="-2.14748E9" max="2.14748E9" units="cm"/>
+          <inkml:channel name="F" type="integer" max="32767" units="dev"/>
+        </inkml:traceFormat>
+        <inkml:channelProperties>
+          <inkml:channelProperty channel="X" name="resolution" value="1000" units="1/cm"/>
+          <inkml:channelProperty channel="Y" name="resolution" value="1000" units="1/cm"/>
+          <inkml:channelProperty channel="F" name="resolution" value="0" units="1/dev"/>
+        </inkml:channelProperties>
+      </inkml:inkSource>
+      <inkml:timestamp xml:id="ts0" timeString="2024-11-15T20:20:07.714"/>
+    </inkml:context>
+    <inkml:brush xml:id="br0">
+      <inkml:brushProperty name="width" value="0.035" units="cm"/>
+      <inkml:brushProperty name="height" value="0.035" units="cm"/>
+    </inkml:brush>
+  </inkml:definitions>
+  <inkml:trace contextRef="#ctx0" brushRef="#br0">141 503 24575,'-3'-4'0,"-5"1"0,1 3 0,-4 0 0,7 3 0,1 5 0,3 13 0,0-3 0,0 8 0,0-1 0,-8-2 0,3 8 0,-8-5 0,4 0 0,1 0 0,-1-1 0,0 1 0,0 0 0,0 5 0,4-3 0,-2-2 0,6-1 0,-7-4 0,7 5 0,-3-4 0,4-2 0,0-4 0,0-1 0,0 1 0,0 0 0,4-1 0,0-3 0,7 3 0,-3-7 0,7 4 0,-3-5 0,0 1 0,3-1 0,-3 1 0,3-4 0,-3 0 0,3-4 0,-3 0 0,0 0 0,3 0 0,-7 0 0,3 0 0,-4 0 0,4-4 0,-3 0 0,3-3 0,-4-1 0,-3 1 0,3-4 0,-3-8 0,0 1 0,0-9 0,-1 10 0,-2-3 0,3-1 0,-4 4 0,0-3 0,0 0 0,0-2 0,0-4 0,0 0 0,0 0 0,0 0 0,0 0 0,0 0 0,0 5 0,0 0 0,0 5 0,0 4 0,0-2 0,-4 5 0,4-2 0,-7 4 0,6 0 0,-5 3 0,5-3 0,1 7 0,3-4 0,4 7 0,-4 5 0,0 4 0,1 3 0,-3 1 0,6 0 0,-7 0 0,7-1 0,-2 6 0,3-5 0,-3 5 0,2-6 0,-3 1 0,4 0 0,-4 0 0,3-1 0,-2 1 0,3 0 0,-1 0 0,1-1 0,-3-3 0,2 3 0,-3-3 0,4 0 0,-1-1 0,-3 0 0,2-3 0,-2 3 0,4 0 0,-1-3 0,0 3 0,1-4 0,-1 0 0,0-3 0,0 2 0,0-5 0,4 2 0,-3-3 0,7 0 0,-7 0 0,3 0 0,0 0 0,-3 0 0,3 0 0,-4-3 0,0-5 0,1-4 0,3-11 0,-2 1 0,3-2 0,-4 4 0,0-1 0,0 4 0,1-7 0,-5 7 0,4-8 0,-3 3 0,0-9 0,2 4 0,-6-10 0,7 5 0,-7-1 0,7 2 0,-7 5 0,3 0 0,-4 5 0,0-4 0,0 8 0,0-8 0,0 8 0,0-3 0,0 4 0,0 4 0,0 1 0,0 3 0,0 10 0,0 3 0,0 14 0,0-2 0,0 8 0,4-4 0,1 5 0,-1-4 0,4-2 0,-7 0 0,2-3 0,1 3 0,-4-8 0,4 3 0,-1-3 0,-2 4 0,3-1 0,-1-3 0,-2 3 0,5-3 0,-5 4 0,6-4 0,-3 2 0,0-5 0,3 2 0,-3-1 0,3-1 0,1 1 0,-4-2 0,2-1 0,-2 0 0,3 0 0,0 0 0,-3 0 0,3-3 0,-3-1 0,3 0 0,0-2 0,0 2 0,0-3 0,0 0 0,0 0 0,0 0 0,0 0 0,0 0 0,0 0 0,0 0 0,0 0 0,0 0 0,0 0 0,0 0 0,0 0 0,0 0 0,0 0 0,0 0 0,0-3 0,-3-1 0,-1-7 0,1-1 0,-3-4 0,6-4 0,-6-2 0,6 1 0,-2-4 0,0 4 0,2-5 0,-6 4 0,7-3 0,-7-1 0,6-2 0,-6-3 0,3 0 0,0 4 0,-3-10 0,7 10 0,-7 0 0,6 7 0,-6 4 0,2 4 0,-3 1 0,0 4 0,0 8 0,0 5 0,0 13 0,0 2 0,0 0 0,0 0 0,0-1 0,4-3 0,-3 3 0,2-4 0,1 0 0,-3-1 0,2 1 0,-3 0 0,0 0 0,0-1 0,4 1 0,-3 0 0,2 0 0,1-1 0,-4 1 0,8 4 0,-4-3 0,4 3 0,-3-4 0,1-4 0,-1 3 0,2-7 0,0 3 0,4-4 0,1 1 0,0-1 0,7-2 0,-6-2 0,8-3 0,-1 0 0,-3 0 0,8 0 0,-4 0 0,5-4 0,0-5 0,5-1 0,1-7 0,6 2 0,0 1 0,1-9 0,4 6 0,-7-7 0,7 0 0,-1-13 0,-5-1 0,-4-8 0,-11 12 0,-11-3 0,2 5 0,-4-6 0,0 0 0,-3 1 0,-2-1 0,-4 0 0,0 6 0,0 0 0,0 6 0,0 5 0,0-4 0,0 8 0,-4-3 0,-4 4 0,-4 4 0,0-3 0,-3 6 0,6-6 0,-6 6 0,6-2 0,-2 3 0,4 1 0,-4-1 0,-1 4 0,-3 1 0,3 3 0,-3 0 0,7 0 0,-3 0 0,4 0 0,0 0 0,3 3 0,-3 1 0,7 11 0,-4-2 0,4 12 0,0-5 0,0 6 0,0 4 0,0 3 0,0 4 0,0 1 0,0 0 0,0-1 0,0 1 0,0 5 0,0-3 0,-4 3 0,3-5 0,-3 5 0,4-4 0,-4 5 0,3-6 0,-4-6 0,5-1 0,0-5 0,0 0 0,0-5 0,0 4 0,0-12 0,0 6 0,0-2 0,4-4 0,0 6 0,3-7 0,1 0 0,-1-1 0,0-4 0,1 0 0,3 0 0,4-2 0,1-2 0,3-3 0,-3 0 0,0 0 0,4 0 0,-3 0 0,3 0 0,0 0 0,-3-4 0,3 0 0,1-8 0,-5-1 0,9-4 0,-7-3 0,7 1 0,-7-6 0,3 3 0,-3-9 0,-5 4 0,1-5 0,-6 6 0,1 0 0,-4 5 0,-2 1 0,-3 4 0,0 4 0,0-3 0,0 7 0,0-3 0,-3 4 0,-1 3 0,-2-2 0,-1 5 0,0-2 0,0 3 0,3 3 0,1 5 0,3 3 0,0 5 0,0-4 0,0 3 0,0-3 0,0 0 0,0 2 0,0-2 0,0 4 0,0 0 0,0 4 0,0-3 0,0 3 0,0-4 0,0-4 0,0 3 0,4-3 0,0 0 0,4 2 0,-1-6 0,1 7 0,-1-7 0,0 3 0,0-4 0,1 0 0,-1 1 0,0-1 0,4 0 0,-3-3 0,7 0 0,-7-4 0,6 0 0,-5 0 0,5 0 0,-2 0 0,3 0 0,-4 0 0,0 0 0,-4 0 0,4 0 0,-2 0 0,1 0 0,-2 0 0,-1-7 0,0 2 0,1-10 0,-1 7 0,1-7 0,-4 3 0,0 0 0,-4-8 0,0 3 0,0-9 0,0 0 0,0 0 0,0 0 0,0 0 0,0 4 0,0 2 0,0 4 0,-4 0 0,0 0 0,-1 4 0,-2-3 0,-1 0 0,0-2 0,-4-2 0,8 7 0,-3 1 0,6 4 0,-2 0 0,0 3 0,2-2 0,-2 8 0,3-2 0,0 7 0,0 9 0,0-3 0,0 7 0,7 19 0,-1-6 0,2 8 0,-4-13 0,0-13 0,-4 1 0,4 0 0,-4 7 0,0-10 0,0 9 0,0-14 0,0 3 0,0 0 0,0-3 0,0 3 0,0-4 0,0 0 0,0 0 0,0 1 0,0-1 0,0 0 0,0-6 0,0-6 0,0-7 0,-4-8 0,-1-2 0,0-4 0,-3-5 0,7 4 0,-3-10 0,4 10 0,0-4 0,0 5 0,0 4 0,0 2 0,0 4 0,0 0 0,0 0 0,0 4 0,0 1 0,0 0 0,3 3 0,1 0 0,3 2 0,0 5 0,1-5 0,-1 5 0,4-2 0,0 3 0,1 0 0,3 0 0,-3 0 0,4 0 0,0 3 0,-1 5 0,1 4 0,0 4 0,0 0 0,-1-1 0,1 1 0,-4 0 0,3 0 0,-6-1 0,2 1 0,-3-4 0,0 3 0,-4-3 0,-1 4 0,-3-5 0,0 4 0,0-3 0,0 0 0,0 3 0,0-7 0,0 3 0,0 0 0,0-3 0,0 3 0,0-4 0,0 0 0,0 4 0,0-3 0,-3 7 0,2-3 0,-3 4 0,4-1 0,0 1 0,0 0 0,0 0 0,0 4 0,0-3 0,0 7 0,0-2 0,0-1 0,0-1 0,0-4 0,4 0 0,0-4 0,10 2 0,-1-5 0,6-2 0,-3-3 0,-1-4 0,6 0 0,-5 0 0,5 0 0,-6 0 0,6 0 0,-4 0 0,7-8 0,-7-1 0,8-4 0,-3-8 0,4 6 0,1-7 0,0 0 0,8-9 0,-10 2 0,3 0 0,-15 4 0,-1 3 0,-3-4 0,-1 0 0,-3-5 0,-1 4 0,-4-4 0,0-1 0,0 5 0,0-9 0,0 13 0,0-7 0,0 13 0,-3 0 0,-1 6 0,-12 7 0,3-3 0,-7 6 0,-1-2 0,1 3 0,-1 0 0,2 0 0,7 0 0,1 3 0,4 1 0,-1 3 0,1 0 0,0 4 0,3-3 0,-3 3 0,2 0 0,1 1 0,1 0 0,-1 3 0,3-3 0,-2 3 0,0-3 0,2 3 0,-2-3 0,3 4 0,0 4 0,0-3 0,0 3 0,0 0 0,0 2 0,0 4 0,0 0 0,0-5 0,0 4 0,0-4 0,0 0 0,0 4 0,3-8 0,-2 3 0,6-4 0,-3 0 0,1 0 0,2-1 0,-3 1 0,4 0 0,0-4 0,-1 3 0,1-7 0,2 6 0,2-6 0,3 3 0,-3-4 0,3 1 0,-3-4 0,3 0 0,1-4 0,0 0 0,0 0 0,-1 0 0,6 0 0,-5 0 0,5 0 0,-1 0 0,-3 0 0,3 0 0,0 0 0,-3 0 0,3-4 0,-4 3 0,-4-6 0,6 3 0,-5 0 0,2-2 0,-4 2 0,-7-3 0,-1 3 0,-3 1 0</inkml:trace>
+  <inkml:trace contextRef="#ctx0" brushRef="#br0" timeOffset="956">2108 245 24575,'0'-4'0,"0"2"0</inkml:trace>
+</inkml:ink>
+</file>
+
+<file path=word/ink/ink5.xml><?xml version="1.0" encoding="utf-8"?>
+<inkml:ink xmlns:inkml="http://www.w3.org/2003/InkML">
+  <inkml:definitions>
+    <inkml:context xml:id="ctx0">
+      <inkml:inkSource xml:id="inkSrc0">
+        <inkml:traceFormat>
+          <inkml:channel name="X" type="integer" min="-2.14748E9" max="2.14748E9" units="cm"/>
+          <inkml:channel name="Y" type="integer" min="-2.14748E9" max="2.14748E9" units="cm"/>
+          <inkml:channel name="F" type="integer" max="32767" units="dev"/>
+        </inkml:traceFormat>
+        <inkml:channelProperties>
+          <inkml:channelProperty channel="X" name="resolution" value="1000" units="1/cm"/>
+          <inkml:channelProperty channel="Y" name="resolution" value="1000" units="1/cm"/>
+          <inkml:channelProperty channel="F" name="resolution" value="0" units="1/dev"/>
+        </inkml:channelProperties>
+      </inkml:inkSource>
+      <inkml:timestamp xml:id="ts0" timeString="2024-11-15T20:20:00.487"/>
+    </inkml:context>
+    <inkml:brush xml:id="br0">
+      <inkml:brushProperty name="width" value="0.035" units="cm"/>
+      <inkml:brushProperty name="height" value="0.035" units="cm"/>
+    </inkml:brush>
+  </inkml:definitions>
+  <inkml:trace contextRef="#ctx0" brushRef="#br0">204 169 24575,'0'26'0,"0"11"0,0 46 0,0 9-1256,0-27 0,0 2 1256,0-7 0,0-1 0,0 7 0,0-3 801,0 22-801,-2-13 0,-1-3 0,2-12 414,-4 39-414,5-62 0,0-4 0,0-17 1297,0 3-1297,0-9 0,-3-3 0,-1-1 0,-7-15 0,2-2 0,-3-12 0,-2-5 0,0-2 0,-5-5 0,4-5 0,-4-2 0,8 0 0,-8-5 0,8 11 0,-3 0 0,9 8 0,-3 5 0,8 0 0,-4 5 0,4 0 0,0 6 0,0-1 0,0 0 0,0 0 0,0-4 0,0-2 0,0-9 0,0 4 0,0-5 0,0 6 0,0 0 0,0 5 0,0-4 0,3 8 0,2-8 0,3 4 0,0-1 0,1-3 0,-1 4 0,5-5 0,-4 0 0,7 4 0,-7-2 0,3 7 0,0-8 0,-3 3 0,4 1 0,-2 0 0,-2 1 0,6 7 0,-6-7 0,2 12 0,1-4 0,0 1 0,8 6 0,-3-6 0,7 10 0,-2-2 0,4 3 0,-5 0 0,4 0 0,-4 0 0,5 0 0,7 7 0,-5-1 0,0 9 0,-8-2 0,-8-2 0,0 9 0,-5-7 0,2 7 0,-1 0 0,0-3 0,0 8 0,-3-4 0,2 1 0,-2-2 0,-1-4 0,3-4 0,-7 2 0,7-6 0,-7 3 0,4-3 0,-4-2 0,0 1 0,0 0 0,0 0 0,0 0 0,0 0 0,0-1 0,0 1 0,0 0 0,-4 1 0,0-1 0,-3 0 0,0 0 0,0 0 0,0 0 0,-1 0 0,1 0 0,0 0 0,0 1 0,-1 3 0,1-3 0,2 3 0,-1-4 0,2 0 0,-3 0 0,-1 0 0,4 0 0,-2 0 0,2 0 0,-3-3 0,0 3 0,-4-7 0,2 4 0,-2-1 0,4-2 0,0 5 0,-4-5 0,3 2 0,-7 0 0,7-2 0,-4 3 0,1-4 0,3 0 0,-7 0 0,7 0 0,-3 0 0,0 0 0,3 0 0,-3 0 0,4 0 0,-5 0 0,4 0 0,-3 0 0,4 0 0,-4 0 0,3 0 0,-3 0 0,3 0 0,1 0 0,0 0 0,0 0 0,0 0 0,3 0 0,1 0 0</inkml:trace>
+</inkml:ink>
+</file>
+
+<file path=word/ink/ink6.xml><?xml version="1.0" encoding="utf-8"?>
+<inkml:ink xmlns:inkml="http://www.w3.org/2003/InkML">
+  <inkml:definitions>
+    <inkml:context xml:id="ctx0">
+      <inkml:inkSource xml:id="inkSrc0">
+        <inkml:traceFormat>
+          <inkml:channel name="X" type="integer" min="-2.14748E9" max="2.14748E9" units="cm"/>
+          <inkml:channel name="Y" type="integer" min="-2.14748E9" max="2.14748E9" units="cm"/>
+          <inkml:channel name="F" type="integer" max="32767" units="dev"/>
+        </inkml:traceFormat>
+        <inkml:channelProperties>
+          <inkml:channelProperty channel="X" name="resolution" value="1000" units="1/cm"/>
+          <inkml:channelProperty channel="Y" name="resolution" value="1000" units="1/cm"/>
+          <inkml:channelProperty channel="F" name="resolution" value="0" units="1/dev"/>
+        </inkml:channelProperties>
+      </inkml:inkSource>
+      <inkml:timestamp xml:id="ts0" timeString="2024-11-15T20:19:52.738"/>
+    </inkml:context>
+    <inkml:brush xml:id="br0">
+      <inkml:brushProperty name="width" value="0.035" units="cm"/>
+      <inkml:brushProperty name="height" value="0.035" units="cm"/>
+    </inkml:brush>
+  </inkml:definitions>
+  <inkml:trace contextRef="#ctx0" brushRef="#br0">281 177 24575,'0'31'0,"-9"36"0,-4-1 0,0-16 0,-2-2 0,-7 9 0,-7 19 0,9-26 0,-2 16 0,-4-2 0,5-17 0,0 3 0,3-18 0,8-1 0,-1-13 0,2 1 0,2-11 0,3 3 0,-3-7 0,7-4 0,-3-4 0,3-11 0,0-2 0,0-9 0,0 0 0,0 0 0,0-6 0,0 5 0,0-9 0,0 8 0,4-3 0,0 10 0,5-4 0,-5 8 0,4-8 0,-4 8 0,4-3 0,1-1 0,3 0 0,2-11 0,9-6 0,-3-1 0,4-5 0,0 1 0,1-3 0,6-5 0,-6 6 0,5 0 0,-11 12 0,4 1 0,-10 10 0,3 2 0,-8 4 0,3 7 0,-3-1 0,-1 6 0,0 0 0,0 1 0,0 3 0,0 0 0,-3 6 0,2 3 0,-5 6 0,6 1 0,-6 4 0,6 1 0,-6 5 0,3 0 0,0 0 0,-3 0 0,7 0 0,-7-1 0,6 1 0,-2 5 0,5 8 0,0 6 0,0 20 0,12 3 0,-2 22 0,7-20 0,-3 17 0,-2-19 0,1 7 0,-6-9 0,3-9 0,-9-17 0,3-3 0,-10-19 0,3-3 0,-6-8 0,2 0 0,-3-3 0,0 0 0</inkml:trace>
+  <inkml:trace contextRef="#ctx0" brushRef="#br0" timeOffset="1141">550 610 24575,'-11'0'0,"3"0"0,-16 0 0,-14 0 0,2 0 0,-13 0 0,21 0 0,-3 0 0,5 0 0,0 0 0,5 0 0,0 0 0,5 0 0,0 0 0,4 0 0,1 0 0,4 0 0,0 0 0,0 0 0,0 0 0,4 0 0,0 0 0</inkml:trace>
+  <inkml:trace contextRef="#ctx0" brushRef="#br0" timeOffset="3780">834 1130 24575,'0'-10'0,"0"-2"0,0-8 0,0-7 0,0-19 0,0 11 0,0-21 0,0 28 0,0-15 0,0 11 0,0-6 0,0 5 0,0 2 0,0 10 0,0-4 0,0 8 0,0 0 0,0 6 0,0 4 0,0 0 0,0 0 0,0 5 0,0 15 0,0 0 0,0 11 0,3-9 0,2 1 0,2 0 0,1 0 0,0-1 0,0 1 0,0-4 0,-1 3 0,1-7 0,-1 7 0,1-7 0,-4 3 0,3 0 0,-7-3 0,4 3 0,-1 0 0,-2-3 0,3 3 0,-4 0 0,0-3 0,3 6 0,-2-6 0,6 7 0,-6-3 0,3 4 0,-1-4 0,-2 3 0,5-7 0,-5 6 0,5-5 0,-2 2 0,3-1 0,-3-1 0,3 1 0,-3-2 0,3-1 0,0 0 0,0 0 0,0 0 0,1 0 0,-1-3 0,0 2 0,0-5 0,0 2 0,4 1 0,-3-3 0,7 2 0,-3-3 0,0 0 0,3 0 0,3 0 0,-4 0 0,8 0 0,-10 0 0,4 0 0,-1 0 0,1 0 0,4-4 0,-3 0 0,0-4 0,-3-3 0,-2 2 0,4-6 0,0 3 0,-1-4 0,1 0 0,0 0 0,-3-4 0,2 3 0,-6-8 0,2 8 0,-2-8 0,-5 8 0,0-8 0,-4 4 0,0-1 0,0-3 0,0 8 0,0-7 0,0 7 0,-3-4 0,-2 5 0,-6 4 0,2 1 0,-2-1 0,0 4 0,2 0 0,-2 1 0,0 6 0,-1-2 0,0 3 0,-3 0 0,7 0 0,-7 0 0,7 0 0,-3 0 0,4 0 0,-1 0 0,1 3 0,0 1 0,0 3 0,-1 1 0,1-1 0,3 0 0,-2 0 0,5 0 0,-2 0 0,3 3 0,0-2 0,0 6 0,0-5 0,0 5 0,0-6 0,0 7 0,0-3 0,0 0 0,3 3 0,-2-3 0,6 0 0,-3 2 0,0-2 0,3 0 0,-3 3 0,0-3 0,3 8 0,-6-3 0,3 3 0,0-4 0,-3 0 0,2 0 0,-3-1 0,4 1 0,-4 0 0,7 0 0,-2-1 0,-1 1 0,3 0 0,1 3 0,0-3 0,3-1 0,-3-4 0,-1-4 0,0 0 0,0 1 0,0-1 0,4-3 0,1-1 0,0-3 0,3 0 0,-7 0 0,6 0 0,-5 0 0,5 0 0,-6 0 0,3 0 0,0 0 0,-3 0 0,3 0 0,-4 0 0,4 0 0,-2 0 0,5 0 0,-6 0 0,7 0 0,-7 0 0,10 0 0,-1 0 0,3 0 0,1 0 0,-6 0 0,1 0 0,0 0 0,0 0 0,-1 3 0,1-2 0,0 3 0,0-4 0,-4 0 0,2 0 0,-6 0 0,3 0 0,-4 0 0,1 0 0,-4-7 0,-1 6 0,-3-6 0</inkml:trace>
+  <inkml:trace contextRef="#ctx0" brushRef="#br0" timeOffset="4573">901 314 24575,'0'-4'0,"0"1"0</inkml:trace>
+</inkml:ink>
+</file>
+
+<file path=word/ink/ink7.xml><?xml version="1.0" encoding="utf-8"?>
+<inkml:ink xmlns:inkml="http://www.w3.org/2003/InkML">
+  <inkml:definitions>
+    <inkml:context xml:id="ctx0">
+      <inkml:inkSource xml:id="inkSrc0">
+        <inkml:traceFormat>
+          <inkml:channel name="X" type="integer" min="-2.14748E9" max="2.14748E9" units="cm"/>
+          <inkml:channel name="Y" type="integer" min="-2.14748E9" max="2.14748E9" units="cm"/>
+          <inkml:channel name="F" type="integer" max="32767" units="dev"/>
+        </inkml:traceFormat>
+        <inkml:channelProperties>
+          <inkml:channelProperty channel="X" name="resolution" value="1000" units="1/cm"/>
+          <inkml:channelProperty channel="Y" name="resolution" value="1000" units="1/cm"/>
+          <inkml:channelProperty channel="F" name="resolution" value="0" units="1/dev"/>
+        </inkml:channelProperties>
+      </inkml:inkSource>
+      <inkml:timestamp xml:id="ts0" timeString="2024-11-15T20:19:50.519"/>
+    </inkml:context>
+    <inkml:brush xml:id="br0">
+      <inkml:brushProperty name="width" value="0.035" units="cm"/>
+      <inkml:brushProperty name="height" value="0.035" units="cm"/>
+    </inkml:brush>
+  </inkml:definitions>
+  <inkml:trace contextRef="#ctx0" brushRef="#br0">8147 1 24575,'-42'0'0,"1"0"0,-45 0 0,24 0 0,-12 0 0,15 0 0,-14 0 0,12 0 0,2 0 0,-31 0 0,22 0 0,18 0 0,-1 0 0,-38 0 0,5 0-427,30 0 1,-1 0 426,4 0 0,0 0 0,-8 0 0,0 0 0,4 0 0,-1 0 0,-3 0 0,-1 0 0,0 0 0,0 0 0,0 3 0,1 0 0,-30 3 0,22 0 0,3 2 0,6 2 0,-2-3 0,-1-1 0,4 5-312,-24 5 312,15-4 0,0 4 0,1-5 0,5 4 0,3 1 0,6 4 0,0 1 0,-7 5 0,11-5 0,-25 18 0,23-16 0,-25 16 0,15-12 0,-7 6 0,11-2 0,-8 2 0,-7 6 0,6 1 0,-4-5 0,8 8 0,11-10 0,9-2 0,0 1 0,-13 15 839,-12 9-839,24-17 326,6-8-326,6 2 0,2-5 0,8-2 0,-3-4 0,6-1 0,-1-1 0,1-3 0,-1 7 0,-3-6 0,1 7 0,-1-8 0,-2 9 0,4-4 0,-9 6 0,8-2 0,-8 2 0,4-6 0,-5 5 0,0 2 0,-1 1 0,0 4 0,-5-5 0,4 0 0,1-1 0,2 0 0,4-1 0,-1 0 0,-3 1 0,9-2 0,-4-3 0,0 3 0,5-9 0,-5 9 0,5-5 0,4 0 0,-4 4 0,5-8 0,-1 3 0,-3 0 0,7-7 0,-3 7 0,5-12 0,-1 7 0,1-7 0,-1 6 0,1-5 0,-1 5 0,-3-2 0,-2 4 0,-3 4 0,0-3 0,-6 9 0,4-4 0,-9 6 0,8-2 0,-9 7 0,9-5 0,-17 24 0,15-21 0,-10 20 0,7-13 0,4 1 0,-4 5 0,4-1 0,6-4 0,-5 5 0,9-12 0,0-1 0,2 0 0,3-3 0,0 8 0,-3-9 0,7 10 0,-6-10 0,1 9 0,-3-4 0,0 1 0,-4 15 0,3-18 0,-3 12 0,4-16 0,1 0 0,-1-4 0,1-2 0,0-4 0,4-1 0,-3-3 0,3-1 0,-7-3 0,3-1 0,-4-3 0,5-1 0,0 0 0,-4-2 0,3 2 0,-7 1 0,7-3 0,-7 6 0,3-3 0,-9 4 0,4 0 0,-7 1 0,2-1 0,-4 1 0,0-1 0,-11 9 0,2-2 0,-9 7 0,12-8 0,-5 4 0,5-8 0,-1 7 0,-3-7 0,9 2 0,-5-3 0,6 0 0,0 0 0,5-1 0,-4 1 0,8-5 0,-3 3 0,-1-2 0,4-1 0,-3 4 0,4-4 0,0 1 0,1 2 0,2-3 0,-1 0 0,2 3 0,-4-3 0,4 0 0,-3 3 0,-4-2 0,1 3 0,-5-4 0,3 3 0,3-6 0,-3 7 0,4-8 0,-5 4 0,4-1 0,-3-2 0,0 3 0,3-1 0,-4-2 0,5 3 0,1-4 0,-1 0 0,0 3 0,0-2 0,0 3 0,-4-4 0,3 3 0,-8-2 0,3 2 0,-4-3 0,0 4 0,0-3 0,-5 3 0,4-4 0,-4 0 0,5 0 0,-5 0 0,3 0 0,-3 0 0,5 4 0,0-3 0,5 3 0,-4-4 0,3 0 0,1 0 0,-4 0 0,8 0 0,-3 0 0,-1 0 0,4 0 0,-3 3 0,4-2 0,0 3 0,0-4 0,-4 0 0,3 0 0,-3 3 0,4-2 0,0 2 0,0-3 0,-4 0 0,-4 0 0,2 0 0,-1 0 0,2 0 0,-3 0 0,-2 0 0,2 0 0,-1 0 0,3 0 0,1 0 0,-4 0 0,8 0 0,-8 0 0,8 0 0,-3 0 0,4 0 0,0 0 0,4 0 0,-3 0 0,7 0 0,-7 0 0,7 0 0,-3 0 0,4 0 0,-5 0 0,4 0 0,-3 0 0,4 0 0,0 0 0,0 0 0,-1 0 0,1 0 0,0 0 0,0 0 0,0 0 0,0 0 0,0 0 0,0 0 0,0 0 0,0 0 0,0 0 0,0 0 0,0 0 0,1 0 0,-1 0 0,0 0 0,0-3 0,0 3 0,0-3 0,0-1 0,0 4 0,0-4 0,3 1 0,-2 2 0,2-2 0,-3 3 0,0 0 0,0 0 0,0 0 0,3-3 0,-3 2 0,4-2 0,-4 3 0,0 0 0,3-3 0,1-1 0,3-3 0,0-4 0,0 6 0,0-2 0</inkml:trace>
+</inkml:ink>
+</file>
+
+<file path=word/ink/ink8.xml><?xml version="1.0" encoding="utf-8"?>
+<inkml:ink xmlns:inkml="http://www.w3.org/2003/InkML">
+  <inkml:definitions>
+    <inkml:context xml:id="ctx0">
+      <inkml:inkSource xml:id="inkSrc0">
+        <inkml:traceFormat>
+          <inkml:channel name="X" type="integer" min="-2.14748E9" max="2.14748E9" units="cm"/>
+          <inkml:channel name="Y" type="integer" min="-2.14748E9" max="2.14748E9" units="cm"/>
+          <inkml:channel name="F" type="integer" max="32767" units="dev"/>
+        </inkml:traceFormat>
+        <inkml:channelProperties>
+          <inkml:channelProperty channel="X" name="resolution" value="1000" units="1/cm"/>
+          <inkml:channelProperty channel="Y" name="resolution" value="1000" units="1/cm"/>
+          <inkml:channelProperty channel="F" name="resolution" value="0" units="1/dev"/>
+        </inkml:channelProperties>
+      </inkml:inkSource>
+      <inkml:timestamp xml:id="ts0" timeString="2024-11-15T20:19:46.219"/>
+    </inkml:context>
+    <inkml:brush xml:id="br0">
+      <inkml:brushProperty name="width" value="0.035" units="cm"/>
+      <inkml:brushProperty name="height" value="0.035" units="cm"/>
+    </inkml:brush>
+  </inkml:definitions>
+  <inkml:trace contextRef="#ctx0" brushRef="#br0">1 0 24575,'0'82'0,"0"0"0,0 0 0,0-29 0,0 1 0,0 40 0,0 16 0,0-16-933,0-36 1,0-8 932,2 1 0,2 0 0,1 8 0,3 0 0,1-8 0,1 0 0,0 7 0,1 1 0,1-8 0,-1 0 0,-3 3 0,-1 1 0,2-5 0,0 0 0,-3 0 0,0 0 0,6 42 0,0 6 0,0-14 602,0 14-602,-5-38 0,-2 0 0,-1-6 0,-1-1-141,3 8 0,-2-1 141,-2 38 0,3-6 0,-5-35 0,0 4-772,3 15 0,1 2 772,-3-10 0,0 3-632,3 6 1,2 7-1,-1-4 632,0 11 0,0-1 0,0-22 0,0 3 0,1-1-559,-1-1 1,0-1 0,1-3 558,1 10 0,0-1 0,1 19 0,-1-1 0,1-14 0,-1-3-92,0-4 1,0-1 91,0-5 0,-1-1 0,1-4 0,0-1 0,-1 1 0,1 0 0,0 4 0,0 0 0,0-2 0,-1-2 0,2 38 0,-2-41 0,-1-2 0,-3 17 0,4 27 0,-1-24 0,-4-2 1210,4-14-1210,-5-2 2631,0-6-2631,0 14 2119,0-22-2119,0 19 882,0-28-882,0 15 0,0-15 0,0 9 0,0-11 0,0 23 0,0-7 0,0 21 0,0-3 0,0 17 0,0-34 0,0 3-525,0 8 0,0 0 525,0 31 0,0-34 0,0-2 0,0 24 0,0 5 0,0-3 0,0-15 0,0-13-109,0-3 109,0-12 0,0-6 0,0-1 0,0-9 0,0-2 1044,0-4-1044,0 0 115,0-5-115,0 0 0,0-3 0,0-1 0,0 0 0,0 8 0,0 28 0,4-6 0,2 33 0,8-6 0,-7-9 0,1 12 0,-8-34 0,5 10 0,-4-16 0,3 15 0,-4-17 0,4 11 0,-3-15 0,2 1 0,-3 3 0,4-4 0,-3 10 0,7-4 0,-7 10 0,7-5 0,-7 0 0,7 5 0,-7-10 0,7 4 0,-7-5 0,3-5 0,0-1 0,-4 1 0,7-4 0,-6 7 0,3-2 0,0 4 0,-3 5 0,7 1 0,-2 18 0,-1-3 0,5 17 0,-5-17 0,1 9 0,-2 5 0,-4-17 0,0 10 0,0-28 0,0-5 0,0 0 0,0-6 0,0-3 0,0 3 0,0-7 0,0 11 0,0 4 0,4 10 0,-3 4 0,8 1 0,-8-1 0,3 7 0,0-5 0,-3 5 0,7-7 0,-7 1 0,4 0 0,-5-6 0,0-1 0,0-5 0,0 0 0,0 0 0,0 0 0,0 5 0,0-4 0,0 4 0,0-5 0,0 0 0,0 0 0,0 0 0,0-5 0,0-1 0,0 0 0,0-3 0,0 8 0,0-8 0,0 3 0,0-4 0,0 4 0,0-3 0,0 8 0,0-8 0,0 7 0,0-7 0,0 4 0,0-1 0,0-3 0,0 3 0,0-4 0,0-4 0,0 2 0,0-2 0,0 0 0,0 3 0,0-7 0,0 3 0,0 0 0,0-3 0,0 3 0,0-4 0,0 4 0,0-3 0,0 3 0,0 0 0,0-3 0,0 3 0,0-4 0,0 4 0,0 1 0,0 0 0,0-1 0,0 0 0,0-3 0,0 3 0,0-4 0,0 0 0,0 0 0,0 0 0,0 0 0,0 0 0,0 9 0,0 1 0,0 9 0,0 0 0,0-5 0,0 0 0,3-10 0,-2 0 0,2-3 0,-3-5 0,0 1 0</inkml:trace>
+</inkml:ink>
+</file>
+
 <file path=word/theme/theme1.xml><?xml version="1.0" encoding="utf-8"?>
 <a:theme xmlns:a="http://schemas.openxmlformats.org/drawingml/2006/main" name="Thème Office">
   <a:themeElements>

</xml_diff>

<commit_message>
Ajout des dernières réunions
</commit_message>
<xml_diff>
--- a/notes_reunions.docx
+++ b/notes_reunions.docx
@@ -1237,16 +1237,7 @@
         <w:pStyle w:val="Titre1"/>
       </w:pPr>
       <w:r>
-        <w:t>Vendredi</w:t>
-      </w:r>
-      <w:r>
-        <w:t xml:space="preserve"> 0</w:t>
-      </w:r>
-      <w:r>
-        <w:t>8</w:t>
-      </w:r>
-      <w:r>
-        <w:t xml:space="preserve"> novembre 2024 </w:t>
+        <w:t>Vendredi 08 novembre 2024 </w:t>
       </w:r>
     </w:p>
     <w:p>
@@ -1289,16 +1280,7 @@
         </w:numPr>
       </w:pPr>
       <w:r>
-        <w:t xml:space="preserve">Pauline </w:t>
-      </w:r>
-      <w:r>
-        <w:t xml:space="preserve">&amp; Aie </w:t>
-      </w:r>
-      <w:r>
-        <w:t xml:space="preserve">: </w:t>
-      </w:r>
-      <w:r>
-        <w:t>revu du fonctionnement du diagramme de classe par rapport aux TD</w:t>
+        <w:t>Pauline &amp; Aie : revu du fonctionnement du diagramme de classe par rapport aux TD</w:t>
       </w:r>
     </w:p>
     <w:p>
@@ -1371,10 +1353,7 @@
         </w:numPr>
       </w:pPr>
       <w:r>
-        <w:t>Terminer les diagrammes</w:t>
-      </w:r>
-      <w:r>
-        <w:t xml:space="preserve"> et demander vérification</w:t>
+        <w:t>Terminer les diagrammes et demander vérification</w:t>
       </w:r>
     </w:p>
     <w:p>
@@ -1395,13 +1374,7 @@
         <w:pStyle w:val="Titre1"/>
       </w:pPr>
       <w:r>
-        <w:t xml:space="preserve">Vendredi </w:t>
-      </w:r>
-      <w:r>
-        <w:t>15</w:t>
-      </w:r>
-      <w:r>
-        <w:t xml:space="preserve"> novembre 2024 </w:t>
+        <w:t>Vendredi 15 novembre 2024 </w:t>
       </w:r>
     </w:p>
     <w:p>
@@ -1444,10 +1417,7 @@
         </w:numPr>
       </w:pPr>
       <w:r>
-        <w:t xml:space="preserve">Pauline &amp; Aie : </w:t>
-      </w:r>
-      <w:r>
-        <w:t>diagramme de classe, rapport</w:t>
+        <w:t>Pauline &amp; Aie : diagramme de classe, rapport</w:t>
       </w:r>
     </w:p>
     <w:p>
@@ -1999,6 +1969,928 @@
         <w:t>Passer à la mise en relation des différentes classes</w:t>
       </w:r>
     </w:p>
+    <w:p/>
+    <w:p>
+      <w:pPr>
+        <w:pStyle w:val="Titre1"/>
+      </w:pPr>
+      <w:r>
+        <w:t>Mardi</w:t>
+      </w:r>
+      <w:r>
+        <w:t xml:space="preserve"> </w:t>
+      </w:r>
+      <w:r>
+        <w:t>19</w:t>
+      </w:r>
+      <w:r>
+        <w:t xml:space="preserve"> novembre 2024 </w:t>
+      </w:r>
+    </w:p>
+    <w:p>
+      <w:pPr>
+        <w:ind w:firstLine="708"/>
+        <w:rPr>
+          <w:sz w:val="21"/>
+          <w:szCs w:val="21"/>
+        </w:rPr>
+      </w:pPr>
+      <w:r>
+        <w:rPr>
+          <w:sz w:val="21"/>
+          <w:szCs w:val="21"/>
+        </w:rPr>
+        <w:t>Réunion présentielle</w:t>
+      </w:r>
+    </w:p>
+    <w:p>
+      <w:pPr>
+        <w:pStyle w:val="Titre3"/>
+      </w:pPr>
+      <w:r>
+        <w:t>Préparation pour la réunion :</w:t>
+      </w:r>
+    </w:p>
+    <w:p>
+      <w:pPr>
+        <w:pStyle w:val="Paragraphedeliste"/>
+        <w:numPr>
+          <w:ilvl w:val="0"/>
+          <w:numId w:val="1"/>
+        </w:numPr>
+      </w:pPr>
+      <w:r>
+        <w:t>Implémentation des classes et des tests</w:t>
+      </w:r>
+    </w:p>
+    <w:p>
+      <w:pPr>
+        <w:pStyle w:val="Titre3"/>
+      </w:pPr>
+      <w:r>
+        <w:t>Résumé de réunion :</w:t>
+      </w:r>
+    </w:p>
+    <w:p>
+      <w:pPr>
+        <w:pStyle w:val="Paragraphedeliste"/>
+        <w:numPr>
+          <w:ilvl w:val="0"/>
+          <w:numId w:val="1"/>
+        </w:numPr>
+      </w:pPr>
+      <w:r>
+        <w:t>Revue des classes et de leur fonctionnement</w:t>
+      </w:r>
+    </w:p>
+    <w:p>
+      <w:pPr>
+        <w:pStyle w:val="Titre3"/>
+      </w:pPr>
+      <w:r>
+        <w:t>Pour la prochaine réunion :</w:t>
+      </w:r>
+    </w:p>
+    <w:p>
+      <w:pPr>
+        <w:pStyle w:val="Paragraphedeliste"/>
+        <w:numPr>
+          <w:ilvl w:val="0"/>
+          <w:numId w:val="1"/>
+        </w:numPr>
+      </w:pPr>
+      <w:r>
+        <w:t>Continuer implémentation classes et faire les tests</w:t>
+      </w:r>
+    </w:p>
+    <w:p>
+      <w:pPr>
+        <w:pStyle w:val="Titre3"/>
+      </w:pPr>
+      <w:r>
+        <w:t>Objectif prochaine réunion :</w:t>
+      </w:r>
+    </w:p>
+    <w:p>
+      <w:pPr>
+        <w:pStyle w:val="Paragraphedeliste"/>
+        <w:numPr>
+          <w:ilvl w:val="0"/>
+          <w:numId w:val="1"/>
+        </w:numPr>
+      </w:pPr>
+      <w:r>
+        <w:t>Mettre en relation nos classes et vérifier les tests + interaction avec la base de données</w:t>
+      </w:r>
+    </w:p>
+    <w:p/>
+    <w:p>
+      <w:pPr>
+        <w:pStyle w:val="Titre1"/>
+      </w:pPr>
+      <w:r>
+        <w:t xml:space="preserve">Vendredi </w:t>
+      </w:r>
+      <w:r>
+        <w:t>22</w:t>
+      </w:r>
+      <w:r>
+        <w:t xml:space="preserve"> novembre 2024 </w:t>
+      </w:r>
+    </w:p>
+    <w:p>
+      <w:pPr>
+        <w:ind w:firstLine="708"/>
+        <w:rPr>
+          <w:sz w:val="21"/>
+          <w:szCs w:val="21"/>
+        </w:rPr>
+      </w:pPr>
+      <w:r>
+        <w:rPr>
+          <w:sz w:val="21"/>
+          <w:szCs w:val="21"/>
+        </w:rPr>
+        <w:t>Réunion présentielle</w:t>
+      </w:r>
+      <w:r>
+        <w:rPr>
+          <w:sz w:val="21"/>
+          <w:szCs w:val="21"/>
+        </w:rPr>
+        <w:t xml:space="preserve"> (Abs : Mary Ann)</w:t>
+      </w:r>
+    </w:p>
+    <w:p>
+      <w:pPr>
+        <w:pStyle w:val="Titre3"/>
+      </w:pPr>
+      <w:r>
+        <w:t>Préparation pour la réunion :</w:t>
+      </w:r>
+    </w:p>
+    <w:p>
+      <w:pPr>
+        <w:pStyle w:val="Paragraphedeliste"/>
+        <w:numPr>
+          <w:ilvl w:val="0"/>
+          <w:numId w:val="1"/>
+        </w:numPr>
+      </w:pPr>
+      <w:r>
+        <w:t xml:space="preserve">Pauline : revu du fonctionnement du diagramme de classe par rapport </w:t>
+      </w:r>
+      <w:r>
+        <w:t>à l’implémentation des classes</w:t>
+      </w:r>
+    </w:p>
+    <w:p>
+      <w:pPr>
+        <w:pStyle w:val="Titre3"/>
+      </w:pPr>
+      <w:r>
+        <w:t>Résumé de réunion :</w:t>
+      </w:r>
+    </w:p>
+    <w:p>
+      <w:pPr>
+        <w:pStyle w:val="Paragraphedeliste"/>
+        <w:numPr>
+          <w:ilvl w:val="0"/>
+          <w:numId w:val="1"/>
+        </w:numPr>
+      </w:pPr>
+      <w:r>
+        <w:t>Revue diagramme de classe</w:t>
+      </w:r>
+    </w:p>
+    <w:p>
+      <w:pPr>
+        <w:pStyle w:val="Paragraphedeliste"/>
+        <w:numPr>
+          <w:ilvl w:val="0"/>
+          <w:numId w:val="1"/>
+        </w:numPr>
+      </w:pPr>
+      <w:r>
+        <w:t>Revue classes et tests</w:t>
+      </w:r>
+    </w:p>
+    <w:p>
+      <w:pPr>
+        <w:pStyle w:val="Titre3"/>
+      </w:pPr>
+      <w:r>
+        <w:t>Pour la prochaine réunion :</w:t>
+      </w:r>
+    </w:p>
+    <w:p>
+      <w:pPr>
+        <w:pStyle w:val="Paragraphedeliste"/>
+        <w:numPr>
+          <w:ilvl w:val="0"/>
+          <w:numId w:val="1"/>
+        </w:numPr>
+      </w:pPr>
+      <w:r>
+        <w:t xml:space="preserve">Terminer </w:t>
+      </w:r>
+      <w:r>
+        <w:t>classes et tests + commencer base de données</w:t>
+      </w:r>
+    </w:p>
+    <w:p>
+      <w:pPr>
+        <w:pStyle w:val="Titre3"/>
+      </w:pPr>
+      <w:r>
+        <w:lastRenderedPageBreak/>
+        <w:t>Objectif prochaine réunion :</w:t>
+      </w:r>
+    </w:p>
+    <w:p>
+      <w:pPr>
+        <w:pStyle w:val="Paragraphedeliste"/>
+        <w:numPr>
+          <w:ilvl w:val="0"/>
+          <w:numId w:val="1"/>
+        </w:numPr>
+      </w:pPr>
+      <w:r>
+        <w:t>Vérifier cohérence des classes + gérer la base de données</w:t>
+      </w:r>
+    </w:p>
+    <w:p/>
+    <w:p>
+      <w:pPr>
+        <w:pStyle w:val="Titre1"/>
+      </w:pPr>
+      <w:r>
+        <w:t xml:space="preserve">Mardi </w:t>
+      </w:r>
+      <w:r>
+        <w:t>26</w:t>
+      </w:r>
+      <w:r>
+        <w:t xml:space="preserve"> novembre 2024 </w:t>
+      </w:r>
+    </w:p>
+    <w:p>
+      <w:pPr>
+        <w:ind w:firstLine="708"/>
+        <w:rPr>
+          <w:sz w:val="21"/>
+          <w:szCs w:val="21"/>
+        </w:rPr>
+      </w:pPr>
+      <w:r>
+        <w:rPr>
+          <w:sz w:val="21"/>
+          <w:szCs w:val="21"/>
+        </w:rPr>
+        <w:t>Réunion présentielle</w:t>
+      </w:r>
+    </w:p>
+    <w:p>
+      <w:pPr>
+        <w:pStyle w:val="Titre3"/>
+      </w:pPr>
+      <w:r>
+        <w:t>Préparation pour la réunion :</w:t>
+      </w:r>
+    </w:p>
+    <w:p>
+      <w:pPr>
+        <w:pStyle w:val="Paragraphedeliste"/>
+        <w:numPr>
+          <w:ilvl w:val="0"/>
+          <w:numId w:val="1"/>
+        </w:numPr>
+      </w:pPr>
+      <w:r>
+        <w:t>Implémentation des classes et des tests</w:t>
+      </w:r>
+      <w:r>
+        <w:t xml:space="preserve"> + base de données</w:t>
+      </w:r>
+    </w:p>
+    <w:p>
+      <w:pPr>
+        <w:pStyle w:val="Paragraphedeliste"/>
+        <w:numPr>
+          <w:ilvl w:val="0"/>
+          <w:numId w:val="1"/>
+        </w:numPr>
+      </w:pPr>
+      <w:r>
+        <w:t xml:space="preserve">Pauline : Création </w:t>
+      </w:r>
+      <w:proofErr w:type="spellStart"/>
+      <w:r>
+        <w:t>vpn</w:t>
+      </w:r>
+      <w:proofErr w:type="spellEnd"/>
+      <w:r>
+        <w:t xml:space="preserve"> pour base de données</w:t>
+      </w:r>
+    </w:p>
+    <w:p>
+      <w:pPr>
+        <w:pStyle w:val="Titre3"/>
+      </w:pPr>
+      <w:r>
+        <w:t>Résumé de réunion :</w:t>
+      </w:r>
+    </w:p>
+    <w:p>
+      <w:pPr>
+        <w:pStyle w:val="Paragraphedeliste"/>
+        <w:numPr>
+          <w:ilvl w:val="0"/>
+          <w:numId w:val="1"/>
+        </w:numPr>
+      </w:pPr>
+      <w:r>
+        <w:t>Tester les tests</w:t>
+      </w:r>
+    </w:p>
+    <w:p>
+      <w:pPr>
+        <w:pStyle w:val="Paragraphedeliste"/>
+        <w:numPr>
+          <w:ilvl w:val="0"/>
+          <w:numId w:val="1"/>
+        </w:numPr>
+      </w:pPr>
+      <w:r>
+        <w:t>Connecter la base de données (échec)</w:t>
+      </w:r>
+    </w:p>
+    <w:p>
+      <w:pPr>
+        <w:pStyle w:val="Titre3"/>
+      </w:pPr>
+      <w:r>
+        <w:t>Pour la prochaine réunion :</w:t>
+      </w:r>
+    </w:p>
+    <w:p>
+      <w:pPr>
+        <w:pStyle w:val="Paragraphedeliste"/>
+        <w:numPr>
+          <w:ilvl w:val="0"/>
+          <w:numId w:val="1"/>
+        </w:numPr>
+      </w:pPr>
+      <w:r>
+        <w:t>Finir complètement classes avec base de données</w:t>
+      </w:r>
+    </w:p>
+    <w:p>
+      <w:pPr>
+        <w:pStyle w:val="Titre3"/>
+      </w:pPr>
+      <w:r>
+        <w:t>Objectif prochaine réunion :</w:t>
+      </w:r>
+    </w:p>
+    <w:p>
+      <w:pPr>
+        <w:pStyle w:val="Paragraphedeliste"/>
+        <w:numPr>
+          <w:ilvl w:val="0"/>
+          <w:numId w:val="1"/>
+        </w:numPr>
+      </w:pPr>
+      <w:r>
+        <w:t>Vérifier cohérence et faire site</w:t>
+      </w:r>
+    </w:p>
+    <w:p/>
+    <w:p>
+      <w:pPr>
+        <w:pStyle w:val="Titre1"/>
+      </w:pPr>
+      <w:r>
+        <w:t>Lundi</w:t>
+      </w:r>
+      <w:r>
+        <w:t xml:space="preserve"> </w:t>
+      </w:r>
+      <w:r>
+        <w:t>02</w:t>
+      </w:r>
+      <w:r>
+        <w:t xml:space="preserve"> </w:t>
+      </w:r>
+      <w:r>
+        <w:t>décembre</w:t>
+      </w:r>
+      <w:r>
+        <w:t xml:space="preserve"> 2024 </w:t>
+      </w:r>
+    </w:p>
+    <w:p>
+      <w:pPr>
+        <w:ind w:firstLine="708"/>
+        <w:rPr>
+          <w:sz w:val="21"/>
+          <w:szCs w:val="21"/>
+        </w:rPr>
+      </w:pPr>
+      <w:r>
+        <w:rPr>
+          <w:sz w:val="21"/>
+          <w:szCs w:val="21"/>
+        </w:rPr>
+        <w:t>Réunion présentielle</w:t>
+      </w:r>
+    </w:p>
+    <w:p>
+      <w:pPr>
+        <w:pStyle w:val="Titre3"/>
+      </w:pPr>
+      <w:r>
+        <w:t>Préparation pour la réunion :</w:t>
+      </w:r>
+    </w:p>
+    <w:p>
+      <w:pPr>
+        <w:pStyle w:val="Paragraphedeliste"/>
+        <w:numPr>
+          <w:ilvl w:val="0"/>
+          <w:numId w:val="1"/>
+        </w:numPr>
+      </w:pPr>
+      <w:r>
+        <w:t>Implémentation des classes et des tests + base de données</w:t>
+      </w:r>
+    </w:p>
+    <w:p>
+      <w:pPr>
+        <w:pStyle w:val="Titre3"/>
+      </w:pPr>
+      <w:r>
+        <w:t>Résumé de réunion :</w:t>
+      </w:r>
+    </w:p>
+    <w:p>
+      <w:pPr>
+        <w:pStyle w:val="Paragraphedeliste"/>
+        <w:numPr>
+          <w:ilvl w:val="0"/>
+          <w:numId w:val="1"/>
+        </w:numPr>
+      </w:pPr>
+      <w:r>
+        <w:t>Répartition du travail restant :</w:t>
+      </w:r>
+    </w:p>
+    <w:p>
+      <w:pPr>
+        <w:numPr>
+          <w:ilvl w:val="1"/>
+          <w:numId w:val="1"/>
+        </w:numPr>
+        <w:autoSpaceDE w:val="0"/>
+        <w:autoSpaceDN w:val="0"/>
+        <w:adjustRightInd w:val="0"/>
+        <w:spacing w:after="0" w:line="240" w:lineRule="auto"/>
+        <w:rPr>
+          <w:rFonts w:cs="AppleSystemUIFont"/>
+          <w:kern w:val="0"/>
+          <w:highlight w:val="yellow"/>
+        </w:rPr>
+      </w:pPr>
+      <w:r>
+        <w:rPr>
+          <w:rFonts w:cs="AppleSystemUIFont"/>
+          <w:kern w:val="0"/>
+          <w:highlight w:val="yellow"/>
+        </w:rPr>
+        <w:t>Revoir diagramme classe</w:t>
+      </w:r>
+    </w:p>
+    <w:p>
+      <w:pPr>
+        <w:numPr>
+          <w:ilvl w:val="1"/>
+          <w:numId w:val="1"/>
+        </w:numPr>
+        <w:autoSpaceDE w:val="0"/>
+        <w:autoSpaceDN w:val="0"/>
+        <w:adjustRightInd w:val="0"/>
+        <w:spacing w:after="0" w:line="240" w:lineRule="auto"/>
+        <w:rPr>
+          <w:rFonts w:cs="AppleSystemUIFont"/>
+          <w:kern w:val="0"/>
+          <w:highlight w:val="yellow"/>
+        </w:rPr>
+      </w:pPr>
+      <w:r>
+        <w:rPr>
+          <w:rFonts w:cs="AppleSystemUIFont"/>
+          <w:kern w:val="0"/>
+          <w:highlight w:val="yellow"/>
+        </w:rPr>
+        <w:t>Revoir diagramme d’</w:t>
+      </w:r>
+      <w:r>
+        <w:rPr>
+          <w:rFonts w:cs="AppleSystemUIFont"/>
+          <w:kern w:val="0"/>
+          <w:highlight w:val="yellow"/>
+        </w:rPr>
+        <w:t>activité</w:t>
+      </w:r>
+    </w:p>
+    <w:p>
+      <w:pPr>
+        <w:numPr>
+          <w:ilvl w:val="1"/>
+          <w:numId w:val="1"/>
+        </w:numPr>
+        <w:autoSpaceDE w:val="0"/>
+        <w:autoSpaceDN w:val="0"/>
+        <w:adjustRightInd w:val="0"/>
+        <w:spacing w:after="0" w:line="240" w:lineRule="auto"/>
+        <w:rPr>
+          <w:rFonts w:cs="AppleSystemUIFont"/>
+          <w:kern w:val="0"/>
+          <w:highlight w:val="yellow"/>
+        </w:rPr>
+      </w:pPr>
+      <w:r>
+        <w:rPr>
+          <w:rFonts w:cs="AppleSystemUIFont"/>
+          <w:kern w:val="0"/>
+          <w:highlight w:val="yellow"/>
+        </w:rPr>
+        <w:t>Revoir diagramme de séquence</w:t>
+      </w:r>
+    </w:p>
+    <w:p>
+      <w:pPr>
+        <w:numPr>
+          <w:ilvl w:val="1"/>
+          <w:numId w:val="1"/>
+        </w:numPr>
+        <w:autoSpaceDE w:val="0"/>
+        <w:autoSpaceDN w:val="0"/>
+        <w:adjustRightInd w:val="0"/>
+        <w:spacing w:after="0" w:line="240" w:lineRule="auto"/>
+        <w:rPr>
+          <w:rFonts w:cs="AppleSystemUIFont"/>
+          <w:kern w:val="0"/>
+          <w:highlight w:val="magenta"/>
+        </w:rPr>
+      </w:pPr>
+      <w:r>
+        <w:rPr>
+          <w:rFonts w:cs="AppleSystemUIFont"/>
+          <w:kern w:val="0"/>
+          <w:highlight w:val="magenta"/>
+        </w:rPr>
+        <w:t>Revoir tests</w:t>
+      </w:r>
+    </w:p>
+    <w:p>
+      <w:pPr>
+        <w:numPr>
+          <w:ilvl w:val="1"/>
+          <w:numId w:val="1"/>
+        </w:numPr>
+        <w:autoSpaceDE w:val="0"/>
+        <w:autoSpaceDN w:val="0"/>
+        <w:adjustRightInd w:val="0"/>
+        <w:spacing w:after="0" w:line="240" w:lineRule="auto"/>
+        <w:rPr>
+          <w:rFonts w:cs="AppleSystemUIFont"/>
+          <w:kern w:val="0"/>
+          <w:highlight w:val="yellow"/>
+        </w:rPr>
+      </w:pPr>
+      <w:r>
+        <w:rPr>
+          <w:rFonts w:cs="AppleSystemUIFont"/>
+          <w:kern w:val="0"/>
+          <w:highlight w:val="yellow"/>
+        </w:rPr>
+        <w:t>Réaliser présentation</w:t>
+      </w:r>
+    </w:p>
+    <w:p>
+      <w:pPr>
+        <w:numPr>
+          <w:ilvl w:val="1"/>
+          <w:numId w:val="1"/>
+        </w:numPr>
+        <w:autoSpaceDE w:val="0"/>
+        <w:autoSpaceDN w:val="0"/>
+        <w:adjustRightInd w:val="0"/>
+        <w:spacing w:after="0" w:line="240" w:lineRule="auto"/>
+        <w:rPr>
+          <w:rFonts w:cs="AppleSystemUIFont"/>
+          <w:kern w:val="0"/>
+          <w:highlight w:val="yellow"/>
+        </w:rPr>
+      </w:pPr>
+      <w:r>
+        <w:rPr>
+          <w:rFonts w:cs="AppleSystemUIFont"/>
+          <w:kern w:val="0"/>
+          <w:highlight w:val="yellow"/>
+        </w:rPr>
+        <w:t>Réaliser rapport</w:t>
+      </w:r>
+    </w:p>
+    <w:p>
+      <w:pPr>
+        <w:numPr>
+          <w:ilvl w:val="1"/>
+          <w:numId w:val="1"/>
+        </w:numPr>
+        <w:autoSpaceDE w:val="0"/>
+        <w:autoSpaceDN w:val="0"/>
+        <w:adjustRightInd w:val="0"/>
+        <w:spacing w:after="0" w:line="240" w:lineRule="auto"/>
+        <w:rPr>
+          <w:rFonts w:cs="AppleSystemUIFont"/>
+          <w:kern w:val="0"/>
+          <w:highlight w:val="cyan"/>
+        </w:rPr>
+      </w:pPr>
+      <w:r>
+        <w:rPr>
+          <w:rFonts w:cs="AppleSystemUIFont"/>
+          <w:kern w:val="0"/>
+          <w:highlight w:val="cyan"/>
+        </w:rPr>
+        <w:t xml:space="preserve">Revoir classe </w:t>
+      </w:r>
+      <w:proofErr w:type="spellStart"/>
+      <w:r>
+        <w:rPr>
+          <w:rFonts w:cs="AppleSystemUIFont"/>
+          <w:kern w:val="0"/>
+          <w:highlight w:val="cyan"/>
+        </w:rPr>
+        <w:t>gestionCreneauxActivite</w:t>
+      </w:r>
+      <w:proofErr w:type="spellEnd"/>
+      <w:r>
+        <w:rPr>
+          <w:rFonts w:cs="AppleSystemUIFont"/>
+          <w:kern w:val="0"/>
+          <w:highlight w:val="cyan"/>
+        </w:rPr>
+        <w:t xml:space="preserve"> = </w:t>
+      </w:r>
+      <w:proofErr w:type="spellStart"/>
+      <w:r>
+        <w:rPr>
+          <w:rFonts w:cs="AppleSystemUIFont"/>
+          <w:kern w:val="0"/>
+          <w:highlight w:val="cyan"/>
+        </w:rPr>
+        <w:t>activite</w:t>
+      </w:r>
+      <w:proofErr w:type="spellEnd"/>
+      <w:r>
+        <w:rPr>
+          <w:rFonts w:cs="AppleSystemUIFont"/>
+          <w:kern w:val="0"/>
+          <w:highlight w:val="cyan"/>
+        </w:rPr>
+        <w:t xml:space="preserve"> + </w:t>
+      </w:r>
+      <w:proofErr w:type="spellStart"/>
+      <w:r>
+        <w:rPr>
+          <w:rFonts w:cs="AppleSystemUIFont"/>
+          <w:kern w:val="0"/>
+          <w:highlight w:val="cyan"/>
+        </w:rPr>
+        <w:t>creneaux</w:t>
+      </w:r>
+      <w:proofErr w:type="spellEnd"/>
+    </w:p>
+    <w:p>
+      <w:pPr>
+        <w:numPr>
+          <w:ilvl w:val="1"/>
+          <w:numId w:val="1"/>
+        </w:numPr>
+        <w:autoSpaceDE w:val="0"/>
+        <w:autoSpaceDN w:val="0"/>
+        <w:adjustRightInd w:val="0"/>
+        <w:spacing w:after="0" w:line="240" w:lineRule="auto"/>
+        <w:rPr>
+          <w:rFonts w:cs="AppleSystemUIFont"/>
+          <w:kern w:val="0"/>
+          <w:highlight w:val="magenta"/>
+        </w:rPr>
+      </w:pPr>
+      <w:r>
+        <w:rPr>
+          <w:rFonts w:cs="AppleSystemUIFont"/>
+          <w:kern w:val="0"/>
+          <w:highlight w:val="magenta"/>
+        </w:rPr>
+        <w:t xml:space="preserve">Terminer site = implémenter </w:t>
+      </w:r>
+      <w:proofErr w:type="spellStart"/>
+      <w:r>
+        <w:rPr>
+          <w:rFonts w:cs="AppleSystemUIFont"/>
+          <w:kern w:val="0"/>
+          <w:highlight w:val="magenta"/>
+        </w:rPr>
+        <w:t>gestionSuperUtilisateur</w:t>
+      </w:r>
+      <w:proofErr w:type="spellEnd"/>
+      <w:r>
+        <w:rPr>
+          <w:rFonts w:cs="AppleSystemUIFont"/>
+          <w:kern w:val="0"/>
+          <w:highlight w:val="magenta"/>
+        </w:rPr>
+        <w:t>, récupérer réservations et créneaux, gestion utilisateur, gérer affichage</w:t>
+      </w:r>
+    </w:p>
+    <w:p>
+      <w:pPr>
+        <w:numPr>
+          <w:ilvl w:val="1"/>
+          <w:numId w:val="1"/>
+        </w:numPr>
+        <w:autoSpaceDE w:val="0"/>
+        <w:autoSpaceDN w:val="0"/>
+        <w:adjustRightInd w:val="0"/>
+        <w:spacing w:after="0" w:line="240" w:lineRule="auto"/>
+        <w:rPr>
+          <w:rFonts w:cs="AppleSystemUIFont"/>
+          <w:kern w:val="0"/>
+          <w:highlight w:val="cyan"/>
+        </w:rPr>
+      </w:pPr>
+      <w:r>
+        <w:rPr>
+          <w:rFonts w:cs="AppleSystemUIFont"/>
+          <w:kern w:val="0"/>
+          <w:highlight w:val="cyan"/>
+        </w:rPr>
+        <w:lastRenderedPageBreak/>
+        <w:t xml:space="preserve">Revoir base de données (créneaux, </w:t>
+      </w:r>
+      <w:proofErr w:type="spellStart"/>
+      <w:r>
+        <w:rPr>
+          <w:rFonts w:cs="AppleSystemUIFont"/>
+          <w:kern w:val="0"/>
+          <w:highlight w:val="cyan"/>
+        </w:rPr>
+        <w:t>gestionCreneauActivite</w:t>
+      </w:r>
+      <w:proofErr w:type="spellEnd"/>
+      <w:r>
+        <w:rPr>
+          <w:rFonts w:cs="AppleSystemUIFont"/>
+          <w:kern w:val="0"/>
+          <w:highlight w:val="cyan"/>
+        </w:rPr>
+        <w:t>)</w:t>
+      </w:r>
+    </w:p>
+    <w:p>
+      <w:pPr>
+        <w:numPr>
+          <w:ilvl w:val="1"/>
+          <w:numId w:val="1"/>
+        </w:numPr>
+        <w:autoSpaceDE w:val="0"/>
+        <w:autoSpaceDN w:val="0"/>
+        <w:adjustRightInd w:val="0"/>
+        <w:spacing w:after="0" w:line="240" w:lineRule="auto"/>
+        <w:rPr>
+          <w:rFonts w:cs="AppleSystemUIFont"/>
+          <w:kern w:val="0"/>
+          <w:highlight w:val="magenta"/>
+        </w:rPr>
+      </w:pPr>
+      <w:r>
+        <w:rPr>
+          <w:rFonts w:cs="AppleSystemUIFont"/>
+          <w:kern w:val="0"/>
+          <w:highlight w:val="magenta"/>
+        </w:rPr>
+        <w:t>Faire application</w:t>
+      </w:r>
+    </w:p>
+    <w:p>
+      <w:pPr>
+        <w:numPr>
+          <w:ilvl w:val="1"/>
+          <w:numId w:val="1"/>
+        </w:numPr>
+        <w:autoSpaceDE w:val="0"/>
+        <w:autoSpaceDN w:val="0"/>
+        <w:adjustRightInd w:val="0"/>
+        <w:spacing w:after="0" w:line="240" w:lineRule="auto"/>
+        <w:rPr>
+          <w:rFonts w:cs="AppleSystemUIFont"/>
+          <w:kern w:val="0"/>
+          <w:highlight w:val="magenta"/>
+        </w:rPr>
+      </w:pPr>
+      <w:r>
+        <w:rPr>
+          <w:rFonts w:cs="AppleSystemUIFont"/>
+          <w:kern w:val="0"/>
+          <w:highlight w:val="magenta"/>
+        </w:rPr>
+        <w:t>Vérifier génie logiciel</w:t>
+      </w:r>
+    </w:p>
+    <w:p>
+      <w:pPr>
+        <w:numPr>
+          <w:ilvl w:val="1"/>
+          <w:numId w:val="1"/>
+        </w:numPr>
+        <w:autoSpaceDE w:val="0"/>
+        <w:autoSpaceDN w:val="0"/>
+        <w:adjustRightInd w:val="0"/>
+        <w:spacing w:after="0" w:line="240" w:lineRule="auto"/>
+        <w:rPr>
+          <w:rFonts w:cs="AppleSystemUIFont"/>
+          <w:kern w:val="0"/>
+          <w:highlight w:val="magenta"/>
+        </w:rPr>
+      </w:pPr>
+      <w:r>
+        <w:rPr>
+          <w:rFonts w:cs="AppleSystemUIFont"/>
+          <w:kern w:val="0"/>
+          <w:highlight w:val="magenta"/>
+        </w:rPr>
+        <w:t>Revoir cohérence code</w:t>
+      </w:r>
+    </w:p>
+    <w:p>
+      <w:pPr>
+        <w:ind w:left="1080"/>
+      </w:pPr>
+      <w:r>
+        <w:rPr>
+          <w:highlight w:val="yellow"/>
+        </w:rPr>
+        <w:t>Aie</w:t>
+      </w:r>
+      <w:r>
+        <w:t xml:space="preserve"> – </w:t>
+      </w:r>
+      <w:r>
+        <w:rPr>
+          <w:highlight w:val="magenta"/>
+        </w:rPr>
+        <w:t>Pauline</w:t>
+      </w:r>
+      <w:r>
+        <w:t xml:space="preserve"> – </w:t>
+      </w:r>
+      <w:proofErr w:type="spellStart"/>
+      <w:r>
+        <w:rPr>
+          <w:highlight w:val="cyan"/>
+        </w:rPr>
+        <w:t>Mary-Ann</w:t>
+      </w:r>
+      <w:proofErr w:type="spellEnd"/>
+    </w:p>
+    <w:p>
+      <w:pPr>
+        <w:pStyle w:val="Titre3"/>
+      </w:pPr>
+      <w:r>
+        <w:t>Pour la prochaine réunion :</w:t>
+      </w:r>
+    </w:p>
+    <w:p>
+      <w:pPr>
+        <w:pStyle w:val="Paragraphedeliste"/>
+        <w:numPr>
+          <w:ilvl w:val="0"/>
+          <w:numId w:val="1"/>
+        </w:numPr>
+      </w:pPr>
+      <w:r>
+        <w:t xml:space="preserve">Finir </w:t>
+      </w:r>
+      <w:r>
+        <w:t>site et application</w:t>
+      </w:r>
+    </w:p>
     <w:sectPr>
       <w:pgSz w:w="11906" w:h="16838"/>
       <w:pgMar w:top="1417" w:right="1417" w:bottom="1417" w:left="1417" w:header="708" w:footer="708" w:gutter="0"/>
@@ -2012,6 +2904,60 @@
 <file path=word/numbering.xml><?xml version="1.0" encoding="utf-8"?>
 <w:numbering xmlns:wpc="http://schemas.microsoft.com/office/word/2010/wordprocessingCanvas" xmlns:cx="http://schemas.microsoft.com/office/drawing/2014/chartex" xmlns:cx1="http://schemas.microsoft.com/office/drawing/2015/9/8/chartex" xmlns:cx2="http://schemas.microsoft.com/office/drawing/2015/10/21/chartex" xmlns:cx3="http://schemas.microsoft.com/office/drawing/2016/5/9/chartex" xmlns:cx4="http://schemas.microsoft.com/office/drawing/2016/5/10/chartex" xmlns:cx5="http://schemas.microsoft.com/office/drawing/2016/5/11/chartex" xmlns:cx6="http://schemas.microsoft.com/office/drawing/2016/5/12/chartex" xmlns:cx7="http://schemas.microsoft.com/office/drawing/2016/5/13/chartex" xmlns:cx8="http://schemas.microsoft.com/office/drawing/2016/5/14/chartex" xmlns:mc="http://schemas.openxmlformats.org/markup-compatibility/2006" xmlns:aink="http://schemas.microsoft.com/office/drawing/2016/ink" xmlns:am3d="http://schemas.microsoft.com/office/drawing/2017/model3d" xmlns:o="urn:schemas-microsoft-com:office:office" xmlns:oel="http://schemas.microsoft.com/office/2019/extlst" xmlns:r="http://schemas.openxmlformats.org/officeDocument/2006/relationships" xmlns:m="http://schemas.openxmlformats.org/officeDocument/2006/math" xmlns:v="urn:schemas-microsoft-com:vml" xmlns:wp14="http://schemas.microsoft.com/office/word/2010/wordprocessingDrawing" xmlns:wp="http://schemas.openxmlformats.org/drawingml/2006/wordprocessingDrawing" xmlns:w10="urn:schemas-microsoft-com:office:word" xmlns:w="http://schemas.openxmlformats.org/wordprocessingml/2006/main" xmlns:w14="http://schemas.microsoft.com/office/word/2010/wordml" xmlns:w15="http://schemas.microsoft.com/office/word/2012/wordml" xmlns:w16cex="http://schemas.microsoft.com/office/word/2018/wordml/cex" xmlns:w16cid="http://schemas.microsoft.com/office/word/2016/wordml/cid" xmlns:w16="http://schemas.microsoft.com/office/word/2018/wordml" xmlns:w16du="http://schemas.microsoft.com/office/word/2023/wordml/word16du" xmlns:w16sdtdh="http://schemas.microsoft.com/office/word/2020/wordml/sdtdatahash" xmlns:w16se="http://schemas.microsoft.com/office/word/2015/wordml/symex" xmlns:wpg="http://schemas.microsoft.com/office/word/2010/wordprocessingGroup" xmlns:wpi="http://schemas.microsoft.com/office/word/2010/wordprocessingInk" xmlns:wne="http://schemas.microsoft.com/office/word/2006/wordml" xmlns:wps="http://schemas.microsoft.com/office/word/2010/wordprocessingShape" mc:Ignorable="w14 w15 w16se w16cid w16 w16cex w16sdtdh w16du wp14">
   <w:abstractNum w:abstractNumId="0" w15:restartNumberingAfterBreak="0">
+    <w:nsid w:val="00000001"/>
+    <w:multiLevelType w:val="hybridMultilevel"/>
+    <w:tmpl w:val="FFFFFFFF"/>
+    <w:lvl w:ilvl="0" w:tplc="00000001">
+      <w:start w:val="1"/>
+      <w:numFmt w:val="bullet"/>
+      <w:lvlText w:val="◦"/>
+      <w:lvlJc w:val="left"/>
+      <w:pPr>
+        <w:ind w:left="720" w:hanging="360"/>
+      </w:pPr>
+    </w:lvl>
+    <w:lvl w:ilvl="1" w:tplc="FFFFFFFF">
+      <w:numFmt w:val="decimal"/>
+      <w:lvlText w:val=""/>
+      <w:lvlJc w:val="left"/>
+    </w:lvl>
+    <w:lvl w:ilvl="2" w:tplc="FFFFFFFF">
+      <w:numFmt w:val="decimal"/>
+      <w:lvlText w:val=""/>
+      <w:lvlJc w:val="left"/>
+    </w:lvl>
+    <w:lvl w:ilvl="3" w:tplc="FFFFFFFF">
+      <w:numFmt w:val="decimal"/>
+      <w:lvlText w:val=""/>
+      <w:lvlJc w:val="left"/>
+    </w:lvl>
+    <w:lvl w:ilvl="4" w:tplc="FFFFFFFF">
+      <w:numFmt w:val="decimal"/>
+      <w:lvlText w:val=""/>
+      <w:lvlJc w:val="left"/>
+    </w:lvl>
+    <w:lvl w:ilvl="5" w:tplc="FFFFFFFF">
+      <w:numFmt w:val="decimal"/>
+      <w:lvlText w:val=""/>
+      <w:lvlJc w:val="left"/>
+    </w:lvl>
+    <w:lvl w:ilvl="6" w:tplc="FFFFFFFF">
+      <w:numFmt w:val="decimal"/>
+      <w:lvlText w:val=""/>
+      <w:lvlJc w:val="left"/>
+    </w:lvl>
+    <w:lvl w:ilvl="7" w:tplc="FFFFFFFF">
+      <w:numFmt w:val="decimal"/>
+      <w:lvlText w:val=""/>
+      <w:lvlJc w:val="left"/>
+    </w:lvl>
+    <w:lvl w:ilvl="8" w:tplc="FFFFFFFF">
+      <w:numFmt w:val="decimal"/>
+      <w:lvlText w:val=""/>
+      <w:lvlJc w:val="left"/>
+    </w:lvl>
+  </w:abstractNum>
+  <w:abstractNum w:abstractNumId="1" w15:restartNumberingAfterBreak="0">
     <w:nsid w:val="229E4E7B"/>
     <w:multiLevelType w:val="hybridMultilevel"/>
     <w:tmpl w:val="F35A87AC"/>
@@ -2027,7 +2973,7 @@
         <w:rFonts w:ascii="Aptos" w:eastAsiaTheme="minorHAnsi" w:hAnsi="Aptos" w:cstheme="minorBidi" w:hint="default"/>
       </w:rPr>
     </w:lvl>
-    <w:lvl w:ilvl="1" w:tplc="040C0003" w:tentative="1">
+    <w:lvl w:ilvl="1" w:tplc="040C0003">
       <w:start w:val="1"/>
       <w:numFmt w:val="bullet"/>
       <w:lvlText w:val="o"/>
@@ -2125,6 +3071,9 @@
     </w:lvl>
   </w:abstractNum>
   <w:num w:numId="1" w16cid:durableId="560479652">
+    <w:abstractNumId w:val="1"/>
+  </w:num>
+  <w:num w:numId="2" w16cid:durableId="1846481268">
     <w:abstractNumId w:val="0"/>
   </w:num>
 </w:numbering>

</xml_diff>